<commit_message>
Se finaliza la documentacion con la tabla de bitacora
</commit_message>
<xml_diff>
--- a/Process execution.docx
+++ b/Process execution.docx
@@ -1113,6 +1113,7 @@
         </w:rPr>
         <w:object>
           <v:shape id="_x0000_i1026" o:spt="75" type="#_x0000_t75" style="height:66pt;width:72.75pt;" o:ole="t" filled="f" o:preferrelative="t" stroked="f" coordsize="21600,21600">
+            <v:path/>
             <v:fill on="f" focussize="0,0"/>
             <v:stroke on="f"/>
             <v:imagedata r:id="rId11" o:title=""/>
@@ -1360,52 +1361,37 @@
       <w:pPr>
         <w:jc w:val="both"/>
         <w:rPr>
-          <w:rFonts w:hint="default" w:ascii="Arial" w:hAnsi="Arial"/>
-          <w:i w:val="0"/>
-          <w:iCs w:val="0"/>
-          <w:sz w:val="22"/>
-          <w:szCs w:val="22"/>
-          <w:lang w:val="es-MX"/>
-        </w:rPr>
-      </w:pPr>
-      <w:r>
-        <w:rPr>
-          <w:rFonts w:hint="default" w:ascii="Arial" w:hAnsi="Arial"/>
-          <w:i w:val="0"/>
-          <w:iCs w:val="0"/>
-          <w:sz w:val="22"/>
-          <w:szCs w:val="22"/>
-          <w:lang w:val="es-MX"/>
-        </w:rPr>
-        <w:t>The bads directory is used to create a bad file. This file is used to validate that the load to the FACT_PAGO_VIAJE table doesn’t have the IDs that were generated in the other tables with a null value. If everything is correct, the file should be generated without data.</w:t>
-      </w:r>
-    </w:p>
-    <w:p>
-      <w:pPr>
-        <w:rPr>
           <w:rFonts w:hint="default"/>
           <w:sz w:val="18"/>
           <w:szCs w:val="18"/>
         </w:rPr>
       </w:pPr>
-    </w:p>
-    <w:p>
-      <w:pPr>
+      <w:r>
+        <w:rPr>
+          <w:rFonts w:hint="default" w:ascii="Arial" w:hAnsi="Arial"/>
+          <w:i w:val="0"/>
+          <w:iCs w:val="0"/>
+          <w:sz w:val="22"/>
+          <w:szCs w:val="22"/>
+          <w:lang w:val="es-MX"/>
+        </w:rPr>
+        <w:t>The bads directory is used to create a bad file. This file is used to validate that the load to the FACT_PAGO_VIAJE table doesn’t have the IDs that were generated in the other tables with a null value. If everything is correct, the file should be generated without data.</w:t>
+      </w:r>
+    </w:p>
+    <w:p>
+      <w:pPr>
+        <w:jc w:val="center"/>
         <w:rPr>
           <w:rFonts w:hint="default"/>
           <w:lang w:val="es-MX"/>
         </w:rPr>
       </w:pPr>
       <w:r>
-        <w:rPr>
-          <w:rFonts w:hint="default"/>
-          <w:lang w:val="es-MX"/>
-        </w:rPr>
         <w:drawing>
           <wp:inline distT="0" distB="0" distL="114300" distR="114300">
-            <wp:extent cx="5269230" cy="3149600"/>
-            <wp:effectExtent l="0" t="0" r="7620" b="12700"/>
-            <wp:docPr id="11" name="Imagen 11" descr="Ld_im"/>
+            <wp:extent cx="5043805" cy="3493770"/>
+            <wp:effectExtent l="0" t="0" r="4445" b="11430"/>
+            <wp:docPr id="5" name="Imagen 3"/>
             <wp:cNvGraphicFramePr>
               <a:graphicFrameLocks xmlns:a="http://schemas.openxmlformats.org/drawingml/2006/main" noChangeAspect="1"/>
             </wp:cNvGraphicFramePr>
@@ -1413,7 +1399,7 @@
               <a:graphicData uri="http://schemas.openxmlformats.org/drawingml/2006/picture">
                 <pic:pic xmlns:pic="http://schemas.openxmlformats.org/drawingml/2006/picture">
                   <pic:nvPicPr>
-                    <pic:cNvPr id="11" name="Imagen 11" descr="Ld_im"/>
+                    <pic:cNvPr id="5" name="Imagen 3"/>
                     <pic:cNvPicPr>
                       <a:picLocks noChangeAspect="1"/>
                     </pic:cNvPicPr>
@@ -1427,11 +1413,15 @@
                   <pic:spPr>
                     <a:xfrm>
                       <a:off x="0" y="0"/>
-                      <a:ext cx="5269230" cy="3149600"/>
+                      <a:ext cx="5043805" cy="3493770"/>
                     </a:xfrm>
                     <a:prstGeom prst="rect">
                       <a:avLst/>
                     </a:prstGeom>
+                    <a:noFill/>
+                    <a:ln>
+                      <a:noFill/>
+                    </a:ln>
                   </pic:spPr>
                 </pic:pic>
               </a:graphicData>
@@ -1484,11 +1474,14 @@
       </w:r>
     </w:p>
     <w:p>
+      <w:pPr>
+        <w:jc w:val="center"/>
+      </w:pPr>
       <w:r>
         <w:drawing>
           <wp:inline distT="0" distB="0" distL="114300" distR="114300">
-            <wp:extent cx="5265420" cy="3647440"/>
-            <wp:effectExtent l="0" t="0" r="11430" b="10160"/>
+            <wp:extent cx="4972050" cy="3444240"/>
+            <wp:effectExtent l="0" t="0" r="0" b="3810"/>
             <wp:docPr id="13" name="Imagen 4"/>
             <wp:cNvGraphicFramePr>
               <a:graphicFrameLocks xmlns:a="http://schemas.openxmlformats.org/drawingml/2006/main" noChangeAspect="1"/>
@@ -1511,7 +1504,7 @@
                   <pic:spPr>
                     <a:xfrm>
                       <a:off x="0" y="0"/>
-                      <a:ext cx="5265420" cy="3647440"/>
+                      <a:ext cx="4972050" cy="3444240"/>
                     </a:xfrm>
                     <a:prstGeom prst="rect">
                       <a:avLst/>
@@ -1788,7 +1781,7 @@
           <w:szCs w:val="22"/>
           <w:lang w:val="es-MX"/>
         </w:rPr>
-        <w:t>The Extract.py file executes the process that creates the uber_data_yyyymmdd.csv file in the output path, which is the basis for generating the other files for loading into the tables.</w:t>
+        <w:t>The Extract.py file executes the process that creates the uber_data_yyyymmdd.csv file in the output path. This file is the basis for generating the other files for loading into the tables.</w:t>
       </w:r>
     </w:p>
     <w:p>
@@ -1902,15 +1895,89 @@
     </w:p>
     <w:p>
       <w:pPr>
-        <w:rPr>
-          <w:rFonts w:hint="default" w:ascii="Arial" w:hAnsi="Arial"/>
-          <w:i w:val="0"/>
-          <w:iCs w:val="0"/>
-          <w:sz w:val="22"/>
-          <w:szCs w:val="22"/>
-          <w:lang w:val="es-MX"/>
-        </w:rPr>
-      </w:pPr>
+        <w:jc w:val="both"/>
+        <w:rPr>
+          <w:rFonts w:hint="default" w:ascii="Arial" w:hAnsi="Arial"/>
+          <w:i w:val="0"/>
+          <w:iCs w:val="0"/>
+          <w:sz w:val="22"/>
+          <w:szCs w:val="22"/>
+          <w:lang w:val="es-MX"/>
+        </w:rPr>
+      </w:pPr>
+    </w:p>
+    <w:p>
+      <w:pPr>
+        <w:jc w:val="both"/>
+        <w:rPr>
+          <w:rFonts w:hint="default" w:ascii="Arial" w:hAnsi="Arial"/>
+          <w:i w:val="0"/>
+          <w:iCs w:val="0"/>
+          <w:sz w:val="22"/>
+          <w:szCs w:val="22"/>
+          <w:lang w:val="es-MX"/>
+        </w:rPr>
+      </w:pPr>
+      <w:r>
+        <w:rPr>
+          <w:rFonts w:hint="default" w:ascii="Arial" w:hAnsi="Arial"/>
+          <w:i w:val="0"/>
+          <w:iCs w:val="0"/>
+          <w:sz w:val="22"/>
+          <w:szCs w:val="22"/>
+          <w:lang w:val="es-MX"/>
+        </w:rPr>
+        <w:t>Finally, gets the next parameter from the ETL_Param.py file.</w:t>
+      </w:r>
+    </w:p>
+    <w:p>
+      <w:pPr>
+        <w:jc w:val="both"/>
+        <w:rPr>
+          <w:rFonts w:hint="default" w:ascii="Arial" w:hAnsi="Arial"/>
+          <w:i w:val="0"/>
+          <w:iCs w:val="0"/>
+          <w:sz w:val="22"/>
+          <w:szCs w:val="22"/>
+          <w:lang w:val="es-MX"/>
+        </w:rPr>
+      </w:pPr>
+    </w:p>
+    <w:p>
+      <w:pPr>
+        <w:jc w:val="center"/>
+        <w:rPr>
+          <w:rFonts w:hint="default" w:ascii="Arial" w:hAnsi="Arial"/>
+          <w:i w:val="0"/>
+          <w:iCs w:val="0"/>
+          <w:sz w:val="22"/>
+          <w:szCs w:val="22"/>
+          <w:lang w:val="es-MX"/>
+        </w:rPr>
+      </w:pPr>
+      <w:r>
+        <w:rPr>
+          <w:rFonts w:hint="default" w:ascii="Arial" w:hAnsi="Arial"/>
+          <w:i w:val="0"/>
+          <w:iCs w:val="0"/>
+          <w:sz w:val="22"/>
+          <w:szCs w:val="22"/>
+          <w:lang w:val="es-MX"/>
+        </w:rPr>
+        <w:object>
+          <v:shape id="_x0000_i1032" o:spt="75" type="#_x0000_t75" style="height:66pt;width:72.75pt;" o:ole="t" filled="f" o:preferrelative="t" stroked="f" coordsize="21600,21600">
+            <v:fill on="f" focussize="0,0"/>
+            <v:stroke on="f"/>
+            <v:imagedata r:id="rId19" o:title=""/>
+            <o:lock v:ext="edit" aspectratio="t"/>
+            <w10:wrap type="none"/>
+            <w10:anchorlock/>
+          </v:shape>
+          <o:OLEObject Type="Embed" ProgID="Package" ShapeID="_x0000_i1032" DrawAspect="Icon" ObjectID="_1468075727" r:id="rId18">
+            <o:LockedField>false</o:LockedField>
+          </o:OLEObject>
+        </w:object>
+      </w:r>
     </w:p>
     <w:p>
       <w:pPr>
@@ -1926,6 +1993,146 @@
           <w:rFonts w:hint="default"/>
           <w:lang w:val="es-MX"/>
         </w:rPr>
+        <w:t>File_Extract.py</w:t>
+      </w:r>
+    </w:p>
+    <w:p>
+      <w:pPr>
+        <w:jc w:val="both"/>
+        <w:rPr>
+          <w:rFonts w:hint="default" w:ascii="Arial" w:hAnsi="Arial"/>
+          <w:i w:val="0"/>
+          <w:iCs w:val="0"/>
+          <w:sz w:val="22"/>
+          <w:szCs w:val="22"/>
+          <w:lang w:val="es-MX"/>
+        </w:rPr>
+      </w:pPr>
+    </w:p>
+    <w:p>
+      <w:pPr>
+        <w:jc w:val="both"/>
+        <w:rPr>
+          <w:rFonts w:hint="default" w:ascii="Arial" w:hAnsi="Arial"/>
+          <w:i w:val="0"/>
+          <w:iCs w:val="0"/>
+          <w:sz w:val="22"/>
+          <w:szCs w:val="22"/>
+          <w:lang w:val="es-MX"/>
+        </w:rPr>
+      </w:pPr>
+      <w:r>
+        <w:rPr>
+          <w:rFonts w:hint="default" w:ascii="Arial" w:hAnsi="Arial"/>
+          <w:i w:val="0"/>
+          <w:iCs w:val="0"/>
+          <w:sz w:val="22"/>
+          <w:szCs w:val="22"/>
+          <w:lang w:val="es-MX"/>
+        </w:rPr>
+        <w:t>The File_Extract.py file helps to create the csv file from the uber_data.json file. This file gets the next parameters from the ETL_Param.py file</w:t>
+      </w:r>
+    </w:p>
+    <w:p>
+      <w:pPr>
+        <w:jc w:val="both"/>
+        <w:rPr>
+          <w:rFonts w:hint="default" w:ascii="Arial" w:hAnsi="Arial"/>
+          <w:i w:val="0"/>
+          <w:iCs w:val="0"/>
+          <w:sz w:val="22"/>
+          <w:szCs w:val="22"/>
+          <w:lang w:val="es-MX"/>
+        </w:rPr>
+      </w:pPr>
+    </w:p>
+    <w:p>
+      <w:pPr>
+        <w:jc w:val="center"/>
+        <w:rPr>
+          <w:rFonts w:hint="default" w:ascii="Arial" w:hAnsi="Arial"/>
+          <w:i w:val="0"/>
+          <w:iCs w:val="0"/>
+          <w:sz w:val="22"/>
+          <w:szCs w:val="22"/>
+          <w:lang w:val="es-MX"/>
+        </w:rPr>
+      </w:pPr>
+      <w:r>
+        <w:rPr>
+          <w:rFonts w:hint="default" w:ascii="Arial" w:hAnsi="Arial"/>
+          <w:i w:val="0"/>
+          <w:iCs w:val="0"/>
+          <w:sz w:val="22"/>
+          <w:szCs w:val="22"/>
+          <w:lang w:val="es-MX"/>
+        </w:rPr>
+        <w:object>
+          <v:shape id="_x0000_i1033" o:spt="75" type="#_x0000_t75" style="height:66pt;width:72.75pt;" o:ole="t" filled="f" o:preferrelative="t" stroked="f" coordsize="21600,21600">
+            <v:fill on="f" focussize="0,0"/>
+            <v:stroke on="f"/>
+            <v:imagedata r:id="rId21" o:title=""/>
+            <o:lock v:ext="edit" aspectratio="t"/>
+            <w10:wrap type="none"/>
+            <w10:anchorlock/>
+          </v:shape>
+          <o:OLEObject Type="Embed" ProgID="Package" ShapeID="_x0000_i1033" DrawAspect="Icon" ObjectID="_1468075728" r:id="rId20">
+            <o:LockedField>false</o:LockedField>
+          </o:OLEObject>
+        </w:object>
+      </w:r>
+    </w:p>
+    <w:p>
+      <w:pPr>
+        <w:jc w:val="both"/>
+        <w:rPr>
+          <w:rFonts w:hint="default" w:ascii="Arial" w:hAnsi="Arial"/>
+          <w:i w:val="0"/>
+          <w:iCs w:val="0"/>
+          <w:sz w:val="22"/>
+          <w:szCs w:val="22"/>
+          <w:lang w:val="es-MX"/>
+        </w:rPr>
+      </w:pPr>
+      <w:r>
+        <w:rPr>
+          <w:rFonts w:hint="default" w:ascii="Arial" w:hAnsi="Arial"/>
+          <w:i w:val="0"/>
+          <w:iCs w:val="0"/>
+          <w:sz w:val="22"/>
+          <w:szCs w:val="22"/>
+          <w:lang w:val="es-MX"/>
+        </w:rPr>
+        <w:t>Creates the csv file in the tmp directory, renames it and moves it to the output directory and deletes the files that are generated in addition to the csv file in the temp directory.</w:t>
+      </w:r>
+    </w:p>
+    <w:p>
+      <w:pPr>
+        <w:jc w:val="both"/>
+        <w:rPr>
+          <w:rFonts w:hint="default" w:ascii="Arial" w:hAnsi="Arial"/>
+          <w:i w:val="0"/>
+          <w:iCs w:val="0"/>
+          <w:sz w:val="22"/>
+          <w:szCs w:val="22"/>
+          <w:lang w:val="es-MX"/>
+        </w:rPr>
+      </w:pPr>
+    </w:p>
+    <w:p>
+      <w:pPr>
+        <w:pStyle w:val="4"/>
+        <w:bidi w:val="0"/>
+        <w:rPr>
+          <w:rFonts w:hint="default"/>
+          <w:lang w:val="es-MX"/>
+        </w:rPr>
+      </w:pPr>
+      <w:r>
+        <w:rPr>
+          <w:rFonts w:hint="default"/>
+          <w:lang w:val="es-MX"/>
+        </w:rPr>
         <w:t>Transform.py</w:t>
       </w:r>
     </w:p>
@@ -1963,202 +2170,57 @@
           <w:szCs w:val="22"/>
           <w:lang w:val="es-MX"/>
         </w:rPr>
-        <w:t>The Extract.py file executes the process that creates the next files in the output path</w:t>
-      </w:r>
-    </w:p>
-    <w:p>
-      <w:pPr>
-        <w:jc w:val="both"/>
-        <w:rPr>
-          <w:rFonts w:hint="default" w:ascii="Arial" w:hAnsi="Arial"/>
-          <w:i w:val="0"/>
-          <w:iCs w:val="0"/>
-          <w:sz w:val="22"/>
-          <w:szCs w:val="22"/>
-          <w:lang w:val="es-MX"/>
-        </w:rPr>
-      </w:pPr>
-    </w:p>
-    <w:p>
-      <w:pPr>
-        <w:jc w:val="both"/>
-        <w:rPr>
-          <w:rFonts w:hint="default" w:ascii="Arial" w:hAnsi="Arial"/>
-          <w:i w:val="0"/>
-          <w:iCs w:val="0"/>
-          <w:sz w:val="22"/>
-          <w:szCs w:val="22"/>
-          <w:lang w:val="es-MX"/>
-        </w:rPr>
-      </w:pPr>
-      <w:r>
-        <w:rPr>
-          <w:rFonts w:hint="default" w:ascii="Arial" w:hAnsi="Arial"/>
-          <w:i w:val="0"/>
-          <w:iCs w:val="0"/>
-          <w:sz w:val="22"/>
-          <w:szCs w:val="22"/>
-          <w:lang w:val="es-MX"/>
-        </w:rPr>
-        <w:t>cat_tarifa_yyyymmdd.csv</w:t>
-      </w:r>
-    </w:p>
-    <w:p>
-      <w:pPr>
-        <w:jc w:val="both"/>
-        <w:rPr>
-          <w:rFonts w:hint="default" w:ascii="Arial" w:hAnsi="Arial"/>
-          <w:i w:val="0"/>
-          <w:iCs w:val="0"/>
-          <w:sz w:val="22"/>
-          <w:szCs w:val="22"/>
-          <w:lang w:val="es-MX"/>
-        </w:rPr>
-      </w:pPr>
-      <w:r>
-        <w:rPr>
-          <w:rFonts w:hint="default" w:ascii="Arial" w:hAnsi="Arial"/>
-          <w:i w:val="0"/>
-          <w:iCs w:val="0"/>
-          <w:sz w:val="22"/>
-          <w:szCs w:val="22"/>
-          <w:lang w:val="es-MX"/>
-        </w:rPr>
-        <w:t>cat_tipo_pago_yyyymmdd.csv</w:t>
-      </w:r>
-    </w:p>
-    <w:p>
-      <w:pPr>
-        <w:jc w:val="both"/>
-        <w:rPr>
-          <w:rFonts w:hint="default" w:ascii="Arial" w:hAnsi="Arial"/>
-          <w:i w:val="0"/>
-          <w:iCs w:val="0"/>
-          <w:sz w:val="22"/>
-          <w:szCs w:val="22"/>
-          <w:lang w:val="es-MX"/>
-        </w:rPr>
-      </w:pPr>
-      <w:r>
-        <w:rPr>
-          <w:rFonts w:hint="default" w:ascii="Arial" w:hAnsi="Arial"/>
-          <w:i w:val="0"/>
-          <w:iCs w:val="0"/>
-          <w:sz w:val="22"/>
-          <w:szCs w:val="22"/>
-          <w:lang w:val="es-MX"/>
-        </w:rPr>
-        <w:t>cat_proveedor_yyyymmdd.csv</w:t>
-      </w:r>
-    </w:p>
-    <w:p>
-      <w:pPr>
-        <w:jc w:val="both"/>
-        <w:rPr>
-          <w:rFonts w:hint="default" w:ascii="Arial" w:hAnsi="Arial"/>
-          <w:i w:val="0"/>
-          <w:iCs w:val="0"/>
-          <w:sz w:val="22"/>
-          <w:szCs w:val="22"/>
-          <w:lang w:val="es-MX"/>
-        </w:rPr>
-      </w:pPr>
-      <w:r>
-        <w:rPr>
-          <w:rFonts w:hint="default" w:ascii="Arial" w:hAnsi="Arial"/>
-          <w:i w:val="0"/>
-          <w:iCs w:val="0"/>
-          <w:sz w:val="22"/>
-          <w:szCs w:val="22"/>
-          <w:lang w:val="es-MX"/>
-        </w:rPr>
-        <w:t>cat_locacion_descenso_yyyymmdd.csv</w:t>
-      </w:r>
-    </w:p>
-    <w:p>
-      <w:pPr>
-        <w:jc w:val="both"/>
-        <w:rPr>
-          <w:rFonts w:hint="default" w:ascii="Arial" w:hAnsi="Arial"/>
-          <w:i w:val="0"/>
-          <w:iCs w:val="0"/>
-          <w:sz w:val="22"/>
-          <w:szCs w:val="22"/>
-          <w:lang w:val="es-MX"/>
-        </w:rPr>
-      </w:pPr>
-      <w:r>
-        <w:rPr>
-          <w:rFonts w:hint="default" w:ascii="Arial" w:hAnsi="Arial"/>
-          <w:i w:val="0"/>
-          <w:iCs w:val="0"/>
-          <w:sz w:val="22"/>
-          <w:szCs w:val="22"/>
-          <w:lang w:val="es-MX"/>
-        </w:rPr>
-        <w:t>cat_locacion_recogida_yyyymmdd.csv</w:t>
-      </w:r>
-    </w:p>
-    <w:p>
-      <w:pPr>
-        <w:jc w:val="both"/>
-        <w:rPr>
-          <w:rFonts w:hint="default" w:ascii="Arial" w:hAnsi="Arial"/>
-          <w:i w:val="0"/>
-          <w:iCs w:val="0"/>
-          <w:sz w:val="22"/>
-          <w:szCs w:val="22"/>
-          <w:lang w:val="es-MX"/>
-        </w:rPr>
-      </w:pPr>
-      <w:r>
-        <w:rPr>
-          <w:rFonts w:hint="default" w:ascii="Arial" w:hAnsi="Arial"/>
-          <w:i w:val="0"/>
-          <w:iCs w:val="0"/>
-          <w:sz w:val="22"/>
-          <w:szCs w:val="22"/>
-          <w:lang w:val="es-MX"/>
-        </w:rPr>
-        <w:t>dim_fecha_yyyymmdd.csv</w:t>
-      </w:r>
-    </w:p>
-    <w:p>
-      <w:pPr>
-        <w:jc w:val="both"/>
-        <w:rPr>
-          <w:rFonts w:hint="default" w:ascii="Arial" w:hAnsi="Arial"/>
-          <w:i w:val="0"/>
-          <w:iCs w:val="0"/>
-          <w:sz w:val="22"/>
-          <w:szCs w:val="22"/>
-          <w:lang w:val="es-MX"/>
-        </w:rPr>
-      </w:pPr>
-      <w:r>
-        <w:rPr>
-          <w:rFonts w:hint="default" w:ascii="Arial" w:hAnsi="Arial"/>
-          <w:i w:val="0"/>
-          <w:iCs w:val="0"/>
-          <w:sz w:val="22"/>
-          <w:szCs w:val="22"/>
-          <w:lang w:val="es-MX"/>
-        </w:rPr>
-        <w:t>fact_pago_viaje_yyyymmdd.csv</w:t>
-      </w:r>
-    </w:p>
-    <w:p>
-      <w:pPr>
-        <w:jc w:val="both"/>
-        <w:rPr>
-          <w:rFonts w:hint="default" w:ascii="Arial" w:hAnsi="Arial"/>
-          <w:i w:val="0"/>
-          <w:iCs w:val="0"/>
-          <w:sz w:val="22"/>
-          <w:szCs w:val="22"/>
-          <w:lang w:val="es-MX"/>
-        </w:rPr>
-      </w:pPr>
+        <w:t>The Transform.py file executes the process that creates the next files in the output path</w:t>
+      </w:r>
+    </w:p>
+    <w:p>
+      <w:pPr>
+        <w:jc w:val="both"/>
+        <w:rPr>
+          <w:rFonts w:hint="default" w:ascii="Arial" w:hAnsi="Arial"/>
+          <w:i w:val="0"/>
+          <w:iCs w:val="0"/>
+          <w:sz w:val="22"/>
+          <w:szCs w:val="22"/>
+          <w:lang w:val="es-MX"/>
+        </w:rPr>
+      </w:pPr>
+    </w:p>
+    <w:p>
+      <w:pPr>
+        <w:jc w:val="center"/>
+        <w:rPr>
+          <w:rFonts w:hint="default" w:ascii="Arial" w:hAnsi="Arial"/>
+          <w:i w:val="0"/>
+          <w:iCs w:val="0"/>
+          <w:sz w:val="22"/>
+          <w:szCs w:val="22"/>
+          <w:lang w:val="es-MX"/>
+        </w:rPr>
+      </w:pPr>
+      <w:r>
+        <w:rPr>
+          <w:rFonts w:hint="default" w:ascii="Arial" w:hAnsi="Arial"/>
+          <w:i w:val="0"/>
+          <w:iCs w:val="0"/>
+          <w:sz w:val="22"/>
+          <w:szCs w:val="22"/>
+          <w:lang w:val="es-MX"/>
+        </w:rPr>
+        <w:object>
+          <v:shape id="_x0000_i1041" o:spt="75" type="#_x0000_t75" style="height:66pt;width:72.75pt;" o:ole="t" filled="f" o:preferrelative="t" stroked="f" coordsize="21600,21600">
+            <v:fill on="f" focussize="0,0"/>
+            <v:stroke on="f"/>
+            <v:imagedata r:id="rId23" o:title=""/>
+            <o:lock v:ext="edit" aspectratio="t"/>
+            <w10:wrap type="none"/>
+            <w10:anchorlock/>
+          </v:shape>
+          <o:OLEObject Type="Embed" ProgID="Package" ShapeID="_x0000_i1041" DrawAspect="Icon" ObjectID="_1468075729" r:id="rId22">
+            <o:LockedField>false</o:LockedField>
+          </o:OLEObject>
+        </w:object>
+      </w:r>
     </w:p>
     <w:p>
       <w:pPr>
@@ -2281,337 +2343,1290 @@
           <w:lang w:val="es-MX"/>
         </w:rPr>
       </w:pPr>
-      <w:r>
-        <w:rPr>
-          <w:rFonts w:hint="default" w:ascii="Arial" w:hAnsi="Arial"/>
-          <w:i w:val="0"/>
-          <w:iCs w:val="0"/>
-          <w:sz w:val="22"/>
-          <w:szCs w:val="22"/>
-          <w:lang w:val="es-MX"/>
-        </w:rPr>
-        <w:t>And gets the next parameters from the ETL_Param.py file.</w:t>
-      </w:r>
-    </w:p>
-    <w:p>
-      <w:pPr>
-        <w:jc w:val="both"/>
-        <w:rPr>
-          <w:rFonts w:hint="default" w:ascii="Arial" w:hAnsi="Arial"/>
-          <w:i w:val="0"/>
-          <w:iCs w:val="0"/>
-          <w:sz w:val="22"/>
-          <w:szCs w:val="22"/>
-          <w:lang w:val="es-MX"/>
-        </w:rPr>
-      </w:pPr>
-    </w:p>
-    <w:p>
-      <w:pPr>
-        <w:jc w:val="both"/>
-        <w:rPr>
-          <w:rFonts w:hint="default" w:ascii="Arial" w:hAnsi="Arial"/>
-          <w:i w:val="0"/>
-          <w:iCs w:val="0"/>
-          <w:sz w:val="22"/>
-          <w:szCs w:val="22"/>
-          <w:lang w:val="es-MX"/>
-        </w:rPr>
-      </w:pPr>
-      <w:r>
-        <w:rPr>
-          <w:rFonts w:hint="default" w:ascii="Arial" w:hAnsi="Arial"/>
-          <w:i w:val="0"/>
-          <w:iCs w:val="0"/>
-          <w:sz w:val="22"/>
-          <w:szCs w:val="22"/>
-          <w:lang w:val="es-MX"/>
-        </w:rPr>
-        <w:t>file_tarifa_name</w:t>
-      </w:r>
-    </w:p>
-    <w:p>
-      <w:pPr>
-        <w:jc w:val="both"/>
-        <w:rPr>
-          <w:rFonts w:hint="default" w:ascii="Arial" w:hAnsi="Arial"/>
-          <w:i w:val="0"/>
-          <w:iCs w:val="0"/>
-          <w:sz w:val="22"/>
-          <w:szCs w:val="22"/>
-          <w:lang w:val="es-MX"/>
-        </w:rPr>
-      </w:pPr>
-      <w:r>
-        <w:rPr>
-          <w:rFonts w:hint="default" w:ascii="Arial" w:hAnsi="Arial"/>
-          <w:i w:val="0"/>
-          <w:iCs w:val="0"/>
-          <w:sz w:val="22"/>
-          <w:szCs w:val="22"/>
-          <w:lang w:val="es-MX"/>
-        </w:rPr>
-        <w:t>file_tipo_pago_name</w:t>
-      </w:r>
-    </w:p>
-    <w:p>
-      <w:pPr>
-        <w:jc w:val="both"/>
-        <w:rPr>
-          <w:rFonts w:hint="default" w:ascii="Arial" w:hAnsi="Arial"/>
-          <w:i w:val="0"/>
-          <w:iCs w:val="0"/>
-          <w:sz w:val="22"/>
-          <w:szCs w:val="22"/>
-          <w:lang w:val="es-MX"/>
-        </w:rPr>
-      </w:pPr>
-      <w:r>
-        <w:rPr>
-          <w:rFonts w:hint="default" w:ascii="Arial" w:hAnsi="Arial"/>
-          <w:i w:val="0"/>
-          <w:iCs w:val="0"/>
-          <w:sz w:val="22"/>
-          <w:szCs w:val="22"/>
-          <w:lang w:val="es-MX"/>
-        </w:rPr>
-        <w:t>file_proveedor_name</w:t>
-      </w:r>
-    </w:p>
-    <w:p>
-      <w:pPr>
-        <w:jc w:val="both"/>
-        <w:rPr>
-          <w:rFonts w:hint="default" w:ascii="Arial" w:hAnsi="Arial"/>
-          <w:i w:val="0"/>
-          <w:iCs w:val="0"/>
-          <w:sz w:val="22"/>
-          <w:szCs w:val="22"/>
-          <w:lang w:val="es-MX"/>
-        </w:rPr>
-      </w:pPr>
-      <w:r>
-        <w:rPr>
-          <w:rFonts w:hint="default" w:ascii="Arial" w:hAnsi="Arial"/>
-          <w:i w:val="0"/>
-          <w:iCs w:val="0"/>
-          <w:sz w:val="22"/>
-          <w:szCs w:val="22"/>
-          <w:lang w:val="es-MX"/>
-        </w:rPr>
-        <w:t>file_locacion_descenso_name</w:t>
-      </w:r>
-    </w:p>
-    <w:p>
-      <w:pPr>
-        <w:jc w:val="both"/>
-        <w:rPr>
-          <w:rFonts w:hint="default" w:ascii="Arial" w:hAnsi="Arial"/>
-          <w:i w:val="0"/>
-          <w:iCs w:val="0"/>
-          <w:sz w:val="22"/>
-          <w:szCs w:val="22"/>
-          <w:lang w:val="es-MX"/>
-        </w:rPr>
-      </w:pPr>
-      <w:r>
-        <w:rPr>
-          <w:rFonts w:hint="default" w:ascii="Arial" w:hAnsi="Arial"/>
-          <w:i w:val="0"/>
-          <w:iCs w:val="0"/>
-          <w:sz w:val="22"/>
-          <w:szCs w:val="22"/>
-          <w:lang w:val="es-MX"/>
-        </w:rPr>
-        <w:t>file_locacion_recogida_name</w:t>
-      </w:r>
-    </w:p>
-    <w:p>
-      <w:pPr>
-        <w:jc w:val="both"/>
-        <w:rPr>
-          <w:rFonts w:hint="default" w:ascii="Arial" w:hAnsi="Arial"/>
-          <w:i w:val="0"/>
-          <w:iCs w:val="0"/>
-          <w:sz w:val="22"/>
-          <w:szCs w:val="22"/>
-          <w:lang w:val="es-MX"/>
-        </w:rPr>
-      </w:pPr>
-      <w:r>
-        <w:rPr>
-          <w:rFonts w:hint="default" w:ascii="Arial" w:hAnsi="Arial"/>
-          <w:i w:val="0"/>
-          <w:iCs w:val="0"/>
-          <w:sz w:val="22"/>
-          <w:szCs w:val="22"/>
-          <w:lang w:val="es-MX"/>
-        </w:rPr>
-        <w:t>file_fecha_name</w:t>
-      </w:r>
-    </w:p>
-    <w:p>
-      <w:pPr>
-        <w:jc w:val="both"/>
-        <w:rPr>
-          <w:rFonts w:hint="default" w:ascii="Arial" w:hAnsi="Arial"/>
-          <w:i w:val="0"/>
-          <w:iCs w:val="0"/>
-          <w:sz w:val="22"/>
-          <w:szCs w:val="22"/>
-          <w:lang w:val="es-MX"/>
-        </w:rPr>
-      </w:pPr>
-      <w:r>
-        <w:rPr>
-          <w:rFonts w:hint="default" w:ascii="Arial" w:hAnsi="Arial"/>
-          <w:i w:val="0"/>
-          <w:iCs w:val="0"/>
-          <w:sz w:val="22"/>
-          <w:szCs w:val="22"/>
-          <w:lang w:val="es-MX"/>
-        </w:rPr>
-        <w:t>file_pago_viaje_name</w:t>
-      </w:r>
-    </w:p>
-    <w:p>
-      <w:pPr>
-        <w:jc w:val="both"/>
-        <w:rPr>
-          <w:rFonts w:hint="default" w:ascii="Arial" w:hAnsi="Arial"/>
-          <w:i w:val="0"/>
-          <w:iCs w:val="0"/>
-          <w:sz w:val="22"/>
-          <w:szCs w:val="22"/>
-          <w:lang w:val="es-MX"/>
-        </w:rPr>
-      </w:pPr>
-      <w:r>
-        <w:rPr>
-          <w:rFonts w:hint="default" w:ascii="Arial" w:hAnsi="Arial"/>
-          <w:i w:val="0"/>
-          <w:iCs w:val="0"/>
-          <w:sz w:val="22"/>
-          <w:szCs w:val="22"/>
-          <w:lang w:val="es-MX"/>
-        </w:rPr>
-        <w:t>path_transform_log_name</w:t>
-      </w:r>
-    </w:p>
-    <w:p>
-      <w:pPr>
-        <w:jc w:val="both"/>
-        <w:rPr>
-          <w:rFonts w:hint="default" w:ascii="Arial" w:hAnsi="Arial"/>
-          <w:i w:val="0"/>
-          <w:iCs w:val="0"/>
-          <w:sz w:val="22"/>
-          <w:szCs w:val="22"/>
-          <w:lang w:val="es-MX"/>
-        </w:rPr>
-      </w:pPr>
-      <w:r>
-        <w:rPr>
-          <w:rFonts w:hint="default" w:ascii="Arial" w:hAnsi="Arial"/>
-          <w:i w:val="0"/>
-          <w:iCs w:val="0"/>
-          <w:sz w:val="22"/>
-          <w:szCs w:val="22"/>
-          <w:lang w:val="es-MX"/>
-        </w:rPr>
-        <w:t>temp_path</w:t>
-      </w:r>
-    </w:p>
-    <w:p>
-      <w:pPr>
-        <w:jc w:val="both"/>
-        <w:rPr>
-          <w:rFonts w:hint="default" w:ascii="Arial" w:hAnsi="Arial"/>
-          <w:i w:val="0"/>
-          <w:iCs w:val="0"/>
-          <w:sz w:val="22"/>
-          <w:szCs w:val="22"/>
-          <w:lang w:val="es-MX"/>
-        </w:rPr>
-      </w:pPr>
-    </w:p>
-    <w:p>
-      <w:pPr>
-        <w:jc w:val="both"/>
-        <w:rPr>
-          <w:rFonts w:hint="default" w:ascii="Arial" w:hAnsi="Arial"/>
-          <w:i w:val="0"/>
-          <w:iCs w:val="0"/>
-          <w:sz w:val="22"/>
-          <w:szCs w:val="22"/>
-          <w:lang w:val="es-MX"/>
-        </w:rPr>
-      </w:pPr>
-    </w:p>
-    <w:p>
-      <w:pPr>
-        <w:jc w:val="both"/>
-        <w:rPr>
-          <w:rFonts w:hint="default" w:ascii="Arial" w:hAnsi="Arial"/>
-          <w:i w:val="0"/>
-          <w:iCs w:val="0"/>
-          <w:sz w:val="22"/>
-          <w:szCs w:val="22"/>
-          <w:lang w:val="es-MX"/>
-        </w:rPr>
-      </w:pPr>
-      <w:bookmarkStart w:id="0" w:name="_GoBack"/>
-      <w:bookmarkEnd w:id="0"/>
-    </w:p>
-    <w:p/>
-    <w:p>
-      <w:pPr>
-        <w:jc w:val="both"/>
-        <w:rPr>
-          <w:rFonts w:hint="default" w:ascii="Arial" w:hAnsi="Arial"/>
-          <w:i w:val="0"/>
-          <w:iCs w:val="0"/>
-          <w:sz w:val="22"/>
-          <w:szCs w:val="22"/>
-          <w:lang w:val="es-MX"/>
-        </w:rPr>
-      </w:pPr>
-      <w:r>
-        <w:rPr>
-          <w:rFonts w:hint="default" w:ascii="Arial" w:hAnsi="Arial"/>
-          <w:i w:val="0"/>
-          <w:iCs w:val="0"/>
-          <w:sz w:val="22"/>
-          <w:szCs w:val="22"/>
-          <w:lang w:val="es-MX"/>
-        </w:rPr>
-        <w:t>When the Load process finishes, the files in the bads, temp and output directories are deleted.</w:t>
-      </w:r>
-    </w:p>
-    <w:p>
-      <w:pPr>
-        <w:jc w:val="both"/>
-        <w:rPr>
-          <w:rFonts w:hint="default" w:ascii="Arial" w:hAnsi="Arial"/>
-          <w:i w:val="0"/>
-          <w:iCs w:val="0"/>
-          <w:sz w:val="22"/>
-          <w:szCs w:val="22"/>
-          <w:lang w:val="es-MX"/>
-        </w:rPr>
-      </w:pPr>
-    </w:p>
-    <w:p>
-      <w:pPr>
-        <w:jc w:val="both"/>
-        <w:rPr>
-          <w:rFonts w:hint="default" w:ascii="Arial" w:hAnsi="Arial"/>
-          <w:i w:val="0"/>
-          <w:iCs w:val="0"/>
-          <w:sz w:val="22"/>
-          <w:szCs w:val="22"/>
-          <w:lang w:val="es-MX"/>
-        </w:rPr>
+    </w:p>
+    <w:p>
+      <w:pPr>
+        <w:jc w:val="both"/>
+        <w:rPr>
+          <w:rFonts w:hint="default" w:ascii="Arial" w:hAnsi="Arial"/>
+          <w:i w:val="0"/>
+          <w:iCs w:val="0"/>
+          <w:sz w:val="22"/>
+          <w:szCs w:val="22"/>
+          <w:lang w:val="es-MX"/>
+        </w:rPr>
+      </w:pPr>
+    </w:p>
+    <w:p>
+      <w:pPr>
+        <w:jc w:val="both"/>
+        <w:rPr>
+          <w:rFonts w:hint="default" w:ascii="Arial" w:hAnsi="Arial"/>
+          <w:i w:val="0"/>
+          <w:iCs w:val="0"/>
+          <w:sz w:val="22"/>
+          <w:szCs w:val="22"/>
+          <w:lang w:val="es-MX"/>
+        </w:rPr>
+      </w:pPr>
+    </w:p>
+    <w:p>
+      <w:pPr>
+        <w:jc w:val="both"/>
+        <w:rPr>
+          <w:rFonts w:hint="default" w:ascii="Arial" w:hAnsi="Arial"/>
+          <w:i w:val="0"/>
+          <w:iCs w:val="0"/>
+          <w:sz w:val="22"/>
+          <w:szCs w:val="22"/>
+          <w:lang w:val="es-MX"/>
+        </w:rPr>
+      </w:pPr>
+    </w:p>
+    <w:p>
+      <w:pPr>
+        <w:jc w:val="both"/>
+        <w:rPr>
+          <w:rFonts w:hint="default" w:ascii="Arial" w:hAnsi="Arial"/>
+          <w:i w:val="0"/>
+          <w:iCs w:val="0"/>
+          <w:sz w:val="22"/>
+          <w:szCs w:val="22"/>
+          <w:lang w:val="es-MX"/>
+        </w:rPr>
+      </w:pPr>
+      <w:r>
+        <w:rPr>
+          <w:rFonts w:hint="default" w:ascii="Arial" w:hAnsi="Arial"/>
+          <w:i w:val="0"/>
+          <w:iCs w:val="0"/>
+          <w:sz w:val="22"/>
+          <w:szCs w:val="22"/>
+          <w:lang w:val="es-MX"/>
+        </w:rPr>
+        <w:t>Finally, gets the next parameters from the ETL_Param.py file.</w:t>
+      </w:r>
+    </w:p>
+    <w:p>
+      <w:pPr>
+        <w:jc w:val="both"/>
+        <w:rPr>
+          <w:rFonts w:hint="default" w:ascii="Arial" w:hAnsi="Arial"/>
+          <w:i w:val="0"/>
+          <w:iCs w:val="0"/>
+          <w:sz w:val="22"/>
+          <w:szCs w:val="22"/>
+          <w:lang w:val="es-MX"/>
+        </w:rPr>
+      </w:pPr>
+    </w:p>
+    <w:p>
+      <w:pPr>
+        <w:jc w:val="center"/>
+        <w:rPr>
+          <w:rFonts w:hint="default" w:ascii="Arial" w:hAnsi="Arial"/>
+          <w:i w:val="0"/>
+          <w:iCs w:val="0"/>
+          <w:sz w:val="22"/>
+          <w:szCs w:val="22"/>
+          <w:lang w:val="es-MX"/>
+        </w:rPr>
+      </w:pPr>
+      <w:r>
+        <w:rPr>
+          <w:rFonts w:hint="default" w:ascii="Arial" w:hAnsi="Arial"/>
+          <w:i w:val="0"/>
+          <w:iCs w:val="0"/>
+          <w:sz w:val="22"/>
+          <w:szCs w:val="22"/>
+          <w:lang w:val="es-MX"/>
+        </w:rPr>
+        <w:object>
+          <v:shape id="_x0000_i1037" o:spt="75" type="#_x0000_t75" style="height:66pt;width:72.75pt;" o:ole="t" filled="f" o:preferrelative="t" stroked="f" coordsize="21600,21600">
+            <v:fill on="f" focussize="0,0"/>
+            <v:stroke on="f"/>
+            <v:imagedata r:id="rId25" o:title=""/>
+            <o:lock v:ext="edit" aspectratio="t"/>
+            <w10:wrap type="none"/>
+            <w10:anchorlock/>
+          </v:shape>
+          <o:OLEObject Type="Embed" ProgID="Package" ShapeID="_x0000_i1037" DrawAspect="Icon" ObjectID="_1468075730" r:id="rId24">
+            <o:LockedField>false</o:LockedField>
+          </o:OLEObject>
+        </w:object>
+      </w:r>
+    </w:p>
+    <w:p>
+      <w:pPr>
+        <w:pStyle w:val="4"/>
+        <w:bidi w:val="0"/>
+        <w:rPr>
+          <w:rFonts w:hint="default"/>
+          <w:lang w:val="es-MX"/>
+        </w:rPr>
+      </w:pPr>
+      <w:r>
+        <w:rPr>
+          <w:rFonts w:hint="default"/>
+          <w:lang w:val="es-MX"/>
+        </w:rPr>
+        <w:t>File_Transform.py</w:t>
+      </w:r>
+    </w:p>
+    <w:p>
+      <w:pPr>
+        <w:jc w:val="both"/>
+        <w:rPr>
+          <w:rFonts w:hint="default" w:ascii="Arial" w:hAnsi="Arial"/>
+          <w:i w:val="0"/>
+          <w:iCs w:val="0"/>
+          <w:sz w:val="22"/>
+          <w:szCs w:val="22"/>
+          <w:lang w:val="es-MX"/>
+        </w:rPr>
+      </w:pPr>
+    </w:p>
+    <w:p>
+      <w:pPr>
+        <w:jc w:val="both"/>
+        <w:rPr>
+          <w:rFonts w:hint="default" w:ascii="Arial" w:hAnsi="Arial"/>
+          <w:i w:val="0"/>
+          <w:iCs w:val="0"/>
+          <w:sz w:val="22"/>
+          <w:szCs w:val="22"/>
+          <w:lang w:val="es-MX"/>
+        </w:rPr>
+      </w:pPr>
+      <w:r>
+        <w:rPr>
+          <w:rFonts w:hint="default" w:ascii="Arial" w:hAnsi="Arial"/>
+          <w:i w:val="0"/>
+          <w:iCs w:val="0"/>
+          <w:sz w:val="22"/>
+          <w:szCs w:val="22"/>
+          <w:lang w:val="es-MX"/>
+        </w:rPr>
+        <w:t>The File_Transform.py file helps to create the csv files from the uber_data_yyyymmd d.csv file. This file gets the next parameters from the ETL_Param.py file</w:t>
+      </w:r>
+    </w:p>
+    <w:p>
+      <w:pPr>
+        <w:jc w:val="both"/>
+        <w:rPr>
+          <w:rFonts w:hint="default" w:ascii="Arial" w:hAnsi="Arial"/>
+          <w:i w:val="0"/>
+          <w:iCs w:val="0"/>
+          <w:sz w:val="22"/>
+          <w:szCs w:val="22"/>
+          <w:lang w:val="es-MX"/>
+        </w:rPr>
+      </w:pPr>
+    </w:p>
+    <w:p>
+      <w:pPr>
+        <w:jc w:val="center"/>
+        <w:rPr>
+          <w:rFonts w:hint="default" w:ascii="Arial" w:hAnsi="Arial"/>
+          <w:i w:val="0"/>
+          <w:iCs w:val="0"/>
+          <w:sz w:val="22"/>
+          <w:szCs w:val="22"/>
+          <w:lang w:val="es-MX"/>
+        </w:rPr>
+      </w:pPr>
+      <w:r>
+        <w:rPr>
+          <w:rFonts w:hint="default" w:ascii="Arial" w:hAnsi="Arial"/>
+          <w:i w:val="0"/>
+          <w:iCs w:val="0"/>
+          <w:sz w:val="22"/>
+          <w:szCs w:val="22"/>
+          <w:lang w:val="es-MX"/>
+        </w:rPr>
+        <w:object>
+          <v:shape id="_x0000_i1036" o:spt="75" type="#_x0000_t75" style="height:66pt;width:72.75pt;" o:ole="t" filled="f" o:preferrelative="t" stroked="f" coordsize="21600,21600">
+            <v:fill on="f" focussize="0,0"/>
+            <v:stroke on="f"/>
+            <v:imagedata r:id="rId27" o:title=""/>
+            <o:lock v:ext="edit" aspectratio="t"/>
+            <w10:wrap type="none"/>
+            <w10:anchorlock/>
+          </v:shape>
+          <o:OLEObject Type="Embed" ProgID="Package" ShapeID="_x0000_i1036" DrawAspect="Icon" ObjectID="_1468075731" r:id="rId26">
+            <o:LockedField>false</o:LockedField>
+          </o:OLEObject>
+        </w:object>
+      </w:r>
+    </w:p>
+    <w:p>
+      <w:pPr>
+        <w:jc w:val="both"/>
+        <w:rPr>
+          <w:rFonts w:hint="default" w:ascii="Arial" w:hAnsi="Arial"/>
+          <w:i w:val="0"/>
+          <w:iCs w:val="0"/>
+          <w:sz w:val="22"/>
+          <w:szCs w:val="22"/>
+          <w:lang w:val="es-MX"/>
+        </w:rPr>
+      </w:pPr>
+      <w:r>
+        <w:rPr>
+          <w:rFonts w:hint="default" w:ascii="Arial" w:hAnsi="Arial"/>
+          <w:i w:val="0"/>
+          <w:iCs w:val="0"/>
+          <w:sz w:val="22"/>
+          <w:szCs w:val="22"/>
+          <w:lang w:val="es-MX"/>
+        </w:rPr>
+        <w:t>Creates the csv files in the tmp directory, renames them and moves them to the output directory and deletes the files that are generated in addition to the csv file in the temp directory.</w:t>
+      </w:r>
+    </w:p>
+    <w:p>
+      <w:pPr>
+        <w:jc w:val="both"/>
+        <w:rPr>
+          <w:rFonts w:hint="default" w:ascii="Arial" w:hAnsi="Arial"/>
+          <w:i w:val="0"/>
+          <w:iCs w:val="0"/>
+          <w:sz w:val="22"/>
+          <w:szCs w:val="22"/>
+          <w:lang w:val="es-MX"/>
+        </w:rPr>
+      </w:pPr>
+    </w:p>
+    <w:p>
+      <w:pPr>
+        <w:pStyle w:val="4"/>
+        <w:bidi w:val="0"/>
+        <w:rPr>
+          <w:rFonts w:hint="default"/>
+          <w:lang w:val="es-MX"/>
+        </w:rPr>
+      </w:pPr>
+      <w:r>
+        <w:rPr>
+          <w:rFonts w:hint="default"/>
+          <w:lang w:val="es-MX"/>
+        </w:rPr>
+        <w:t>Load.py</w:t>
+      </w:r>
+    </w:p>
+    <w:p>
+      <w:pPr>
+        <w:jc w:val="both"/>
+        <w:rPr>
+          <w:rFonts w:hint="default" w:ascii="Arial" w:hAnsi="Arial"/>
+          <w:i w:val="0"/>
+          <w:iCs w:val="0"/>
+          <w:sz w:val="22"/>
+          <w:szCs w:val="22"/>
+          <w:lang w:val="es-MX"/>
+        </w:rPr>
+      </w:pPr>
+    </w:p>
+    <w:p>
+      <w:pPr>
+        <w:jc w:val="both"/>
+        <w:rPr>
+          <w:rFonts w:hint="default" w:ascii="Arial" w:hAnsi="Arial"/>
+          <w:i w:val="0"/>
+          <w:iCs w:val="0"/>
+          <w:sz w:val="22"/>
+          <w:szCs w:val="22"/>
+          <w:lang w:val="es-MX"/>
+        </w:rPr>
+      </w:pPr>
+      <w:r>
+        <w:rPr>
+          <w:rFonts w:hint="default" w:ascii="Arial" w:hAnsi="Arial"/>
+          <w:i w:val="0"/>
+          <w:iCs w:val="0"/>
+          <w:sz w:val="22"/>
+          <w:szCs w:val="22"/>
+          <w:lang w:val="es-MX"/>
+        </w:rPr>
+        <w:t>The Load.py file runs the process that loads the following files into the tables in SQL Server and prepares the directories for new execution</w:t>
+      </w:r>
+    </w:p>
+    <w:p>
+      <w:pPr>
+        <w:jc w:val="both"/>
+        <w:rPr>
+          <w:rFonts w:hint="default" w:ascii="Arial" w:hAnsi="Arial"/>
+          <w:i w:val="0"/>
+          <w:iCs w:val="0"/>
+          <w:sz w:val="22"/>
+          <w:szCs w:val="22"/>
+          <w:lang w:val="es-MX"/>
+        </w:rPr>
+      </w:pPr>
+    </w:p>
+    <w:p>
+      <w:pPr>
+        <w:jc w:val="center"/>
+        <w:rPr>
+          <w:rFonts w:hint="default" w:ascii="Arial" w:hAnsi="Arial"/>
+          <w:i w:val="0"/>
+          <w:iCs w:val="0"/>
+          <w:sz w:val="22"/>
+          <w:szCs w:val="22"/>
+          <w:lang w:val="es-MX"/>
+        </w:rPr>
+      </w:pPr>
+      <w:r>
+        <w:rPr>
+          <w:rFonts w:hint="default" w:ascii="Arial" w:hAnsi="Arial"/>
+          <w:i w:val="0"/>
+          <w:iCs w:val="0"/>
+          <w:sz w:val="22"/>
+          <w:szCs w:val="22"/>
+          <w:lang w:val="es-MX"/>
+        </w:rPr>
+        <w:object>
+          <v:shape id="_x0000_i1031" o:spt="75" type="#_x0000_t75" style="height:66pt;width:72.75pt;" o:ole="t" filled="f" o:preferrelative="t" stroked="f" coordsize="21600,21600">
+            <v:fill on="f" focussize="0,0"/>
+            <v:stroke on="f"/>
+            <v:imagedata r:id="rId29" o:title=""/>
+            <o:lock v:ext="edit" aspectratio="t"/>
+            <w10:wrap type="none"/>
+            <w10:anchorlock/>
+          </v:shape>
+          <o:OLEObject Type="Embed" ProgID="Package" ShapeID="_x0000_i1031" DrawAspect="Icon" ObjectID="_1468075732" r:id="rId28">
+            <o:LockedField>false</o:LockedField>
+          </o:OLEObject>
+        </w:object>
+      </w:r>
+    </w:p>
+    <w:p>
+      <w:pPr>
+        <w:jc w:val="both"/>
+        <w:rPr>
+          <w:rFonts w:hint="default" w:ascii="Arial" w:hAnsi="Arial"/>
+          <w:i w:val="0"/>
+          <w:iCs w:val="0"/>
+          <w:sz w:val="22"/>
+          <w:szCs w:val="22"/>
+          <w:lang w:val="es-MX"/>
+        </w:rPr>
+      </w:pPr>
+      <w:r>
+        <w:rPr>
+          <w:rFonts w:hint="default" w:ascii="Arial" w:hAnsi="Arial"/>
+          <w:i w:val="0"/>
+          <w:iCs w:val="0"/>
+          <w:sz w:val="22"/>
+          <w:szCs w:val="22"/>
+          <w:lang w:val="es-MX"/>
+        </w:rPr>
+        <w:t>To achieve this, run the next functions from the File_Load.py file</w:t>
+      </w:r>
+    </w:p>
+    <w:p>
+      <w:pPr>
+        <w:jc w:val="both"/>
+        <w:rPr>
+          <w:rFonts w:hint="default" w:ascii="Arial" w:hAnsi="Arial"/>
+          <w:i w:val="0"/>
+          <w:iCs w:val="0"/>
+          <w:sz w:val="22"/>
+          <w:szCs w:val="22"/>
+          <w:lang w:val="es-MX"/>
+        </w:rPr>
+      </w:pPr>
+    </w:p>
+    <w:p>
+      <w:pPr>
+        <w:jc w:val="both"/>
+        <w:rPr>
+          <w:rFonts w:hint="default" w:ascii="Arial" w:hAnsi="Arial"/>
+          <w:i w:val="0"/>
+          <w:iCs w:val="0"/>
+          <w:sz w:val="22"/>
+          <w:szCs w:val="22"/>
+          <w:lang w:val="es-MX"/>
+        </w:rPr>
+      </w:pPr>
+      <w:r>
+        <w:rPr>
+          <w:rFonts w:hint="default" w:ascii="Arial" w:hAnsi="Arial"/>
+          <w:i w:val="0"/>
+          <w:iCs w:val="0"/>
+          <w:sz w:val="22"/>
+          <w:szCs w:val="22"/>
+          <w:lang w:val="es-MX"/>
+        </w:rPr>
+        <w:t>loadTable()</w:t>
+      </w:r>
+    </w:p>
+    <w:p>
+      <w:pPr>
+        <w:jc w:val="both"/>
+        <w:rPr>
+          <w:rFonts w:hint="default" w:ascii="Arial" w:hAnsi="Arial"/>
+          <w:i w:val="0"/>
+          <w:iCs w:val="0"/>
+          <w:sz w:val="22"/>
+          <w:szCs w:val="22"/>
+          <w:lang w:val="es-MX"/>
+        </w:rPr>
+      </w:pPr>
+      <w:r>
+        <w:rPr>
+          <w:rFonts w:hint="default" w:ascii="Arial" w:hAnsi="Arial"/>
+          <w:i w:val="0"/>
+          <w:iCs w:val="0"/>
+          <w:sz w:val="22"/>
+          <w:szCs w:val="22"/>
+          <w:lang w:val="es-MX"/>
+        </w:rPr>
+        <w:t>readTables()</w:t>
+      </w:r>
+    </w:p>
+    <w:p>
+      <w:pPr>
+        <w:jc w:val="both"/>
+        <w:rPr>
+          <w:rFonts w:hint="default" w:ascii="Arial" w:hAnsi="Arial"/>
+          <w:i w:val="0"/>
+          <w:iCs w:val="0"/>
+          <w:sz w:val="22"/>
+          <w:szCs w:val="22"/>
+          <w:lang w:val="es-MX"/>
+        </w:rPr>
+      </w:pPr>
+      <w:r>
+        <w:rPr>
+          <w:rFonts w:hint="default" w:ascii="Arial" w:hAnsi="Arial"/>
+          <w:i w:val="0"/>
+          <w:iCs w:val="0"/>
+          <w:sz w:val="22"/>
+          <w:szCs w:val="22"/>
+          <w:lang w:val="es-MX"/>
+        </w:rPr>
+        <w:t>deleteFile()</w:t>
+      </w:r>
+    </w:p>
+    <w:p>
+      <w:pPr>
+        <w:jc w:val="both"/>
+        <w:rPr>
+          <w:rFonts w:hint="default" w:ascii="Arial" w:hAnsi="Arial"/>
+          <w:i w:val="0"/>
+          <w:iCs w:val="0"/>
+          <w:sz w:val="22"/>
+          <w:szCs w:val="22"/>
+          <w:lang w:val="es-MX"/>
+        </w:rPr>
+      </w:pPr>
+    </w:p>
+    <w:p>
+      <w:pPr>
+        <w:jc w:val="both"/>
+        <w:rPr>
+          <w:rFonts w:hint="default" w:ascii="Arial" w:hAnsi="Arial"/>
+          <w:i w:val="0"/>
+          <w:iCs w:val="0"/>
+          <w:sz w:val="22"/>
+          <w:szCs w:val="22"/>
+          <w:lang w:val="es-MX"/>
+        </w:rPr>
+      </w:pPr>
+      <w:r>
+        <w:rPr>
+          <w:rFonts w:hint="default" w:ascii="Arial" w:hAnsi="Arial"/>
+          <w:i w:val="0"/>
+          <w:iCs w:val="0"/>
+          <w:sz w:val="22"/>
+          <w:szCs w:val="22"/>
+          <w:lang w:val="es-MX"/>
+        </w:rPr>
+        <w:t>To achieve this, run the next function from the File_Load_Bad.py file</w:t>
+      </w:r>
+    </w:p>
+    <w:p>
+      <w:pPr>
+        <w:jc w:val="both"/>
+        <w:rPr>
+          <w:rFonts w:hint="default" w:ascii="Arial" w:hAnsi="Arial"/>
+          <w:i w:val="0"/>
+          <w:iCs w:val="0"/>
+          <w:sz w:val="22"/>
+          <w:szCs w:val="22"/>
+          <w:lang w:val="es-MX"/>
+        </w:rPr>
+      </w:pPr>
+      <w:r>
+        <w:rPr>
+          <w:rFonts w:hint="default" w:ascii="Arial" w:hAnsi="Arial"/>
+          <w:i w:val="0"/>
+          <w:iCs w:val="0"/>
+          <w:sz w:val="22"/>
+          <w:szCs w:val="22"/>
+          <w:lang w:val="es-MX"/>
+        </w:rPr>
+        <w:t xml:space="preserve"> </w:t>
+      </w:r>
+    </w:p>
+    <w:p>
+      <w:pPr>
+        <w:jc w:val="both"/>
+        <w:rPr>
+          <w:rFonts w:hint="default" w:ascii="Arial" w:hAnsi="Arial"/>
+          <w:i w:val="0"/>
+          <w:iCs w:val="0"/>
+          <w:sz w:val="22"/>
+          <w:szCs w:val="22"/>
+          <w:lang w:val="es-MX"/>
+        </w:rPr>
+      </w:pPr>
+      <w:r>
+        <w:rPr>
+          <w:rFonts w:hint="default" w:ascii="Arial" w:hAnsi="Arial"/>
+          <w:i w:val="0"/>
+          <w:iCs w:val="0"/>
+          <w:sz w:val="22"/>
+          <w:szCs w:val="22"/>
+          <w:lang w:val="es-MX"/>
+        </w:rPr>
+        <w:t>createBadFile()</w:t>
+      </w:r>
+    </w:p>
+    <w:p>
+      <w:pPr>
+        <w:jc w:val="both"/>
+        <w:rPr>
+          <w:rFonts w:hint="default" w:ascii="Arial" w:hAnsi="Arial"/>
+          <w:i w:val="0"/>
+          <w:iCs w:val="0"/>
+          <w:sz w:val="22"/>
+          <w:szCs w:val="22"/>
+          <w:lang w:val="es-MX"/>
+        </w:rPr>
+      </w:pPr>
+    </w:p>
+    <w:p>
+      <w:pPr>
+        <w:jc w:val="both"/>
+        <w:rPr>
+          <w:rFonts w:hint="default" w:ascii="Arial" w:hAnsi="Arial"/>
+          <w:i w:val="0"/>
+          <w:iCs w:val="0"/>
+          <w:sz w:val="22"/>
+          <w:szCs w:val="22"/>
+          <w:lang w:val="es-MX"/>
+        </w:rPr>
+      </w:pPr>
+      <w:r>
+        <w:rPr>
+          <w:rFonts w:hint="default" w:ascii="Arial" w:hAnsi="Arial"/>
+          <w:i w:val="0"/>
+          <w:iCs w:val="0"/>
+          <w:sz w:val="22"/>
+          <w:szCs w:val="22"/>
+          <w:lang w:val="es-MX"/>
+        </w:rPr>
+        <w:t>To achieve this, run the next function from the File_Load_Log.py file</w:t>
+      </w:r>
+    </w:p>
+    <w:p>
+      <w:pPr>
+        <w:jc w:val="both"/>
+        <w:rPr>
+          <w:rFonts w:hint="default" w:ascii="Arial" w:hAnsi="Arial"/>
+          <w:i w:val="0"/>
+          <w:iCs w:val="0"/>
+          <w:sz w:val="22"/>
+          <w:szCs w:val="22"/>
+          <w:lang w:val="es-MX"/>
+        </w:rPr>
+      </w:pPr>
+      <w:r>
+        <w:rPr>
+          <w:rFonts w:hint="default" w:ascii="Arial" w:hAnsi="Arial"/>
+          <w:i w:val="0"/>
+          <w:iCs w:val="0"/>
+          <w:sz w:val="22"/>
+          <w:szCs w:val="22"/>
+          <w:lang w:val="es-MX"/>
+        </w:rPr>
+        <w:t xml:space="preserve"> </w:t>
+      </w:r>
+    </w:p>
+    <w:p>
+      <w:pPr>
+        <w:jc w:val="both"/>
+        <w:rPr>
+          <w:rFonts w:hint="default" w:ascii="Arial" w:hAnsi="Arial"/>
+          <w:i w:val="0"/>
+          <w:iCs w:val="0"/>
+          <w:sz w:val="22"/>
+          <w:szCs w:val="22"/>
+          <w:lang w:val="es-MX"/>
+        </w:rPr>
+      </w:pPr>
+      <w:r>
+        <w:rPr>
+          <w:rFonts w:hint="default" w:ascii="Arial" w:hAnsi="Arial"/>
+          <w:i w:val="0"/>
+          <w:iCs w:val="0"/>
+          <w:sz w:val="22"/>
+          <w:szCs w:val="22"/>
+          <w:lang w:val="es-MX"/>
+        </w:rPr>
+        <w:t>loadLogTable()</w:t>
+      </w:r>
+    </w:p>
+    <w:p>
+      <w:pPr>
+        <w:jc w:val="both"/>
+        <w:rPr>
+          <w:rFonts w:hint="default" w:ascii="Arial" w:hAnsi="Arial"/>
+          <w:i w:val="0"/>
+          <w:iCs w:val="0"/>
+          <w:sz w:val="22"/>
+          <w:szCs w:val="22"/>
+          <w:lang w:val="es-MX"/>
+        </w:rPr>
+      </w:pPr>
+    </w:p>
+    <w:p>
+      <w:pPr>
+        <w:jc w:val="both"/>
+        <w:rPr>
+          <w:rFonts w:hint="default" w:ascii="Arial" w:hAnsi="Arial"/>
+          <w:i w:val="0"/>
+          <w:iCs w:val="0"/>
+          <w:sz w:val="22"/>
+          <w:szCs w:val="22"/>
+          <w:lang w:val="es-MX"/>
+        </w:rPr>
+      </w:pPr>
+      <w:r>
+        <w:rPr>
+          <w:rFonts w:hint="default" w:ascii="Arial" w:hAnsi="Arial"/>
+          <w:i w:val="0"/>
+          <w:iCs w:val="0"/>
+          <w:sz w:val="22"/>
+          <w:szCs w:val="22"/>
+          <w:lang w:val="es-MX"/>
+        </w:rPr>
+        <w:t>To achieve this, run the next function from the File_Clean.py file</w:t>
+      </w:r>
+    </w:p>
+    <w:p>
+      <w:pPr>
+        <w:jc w:val="both"/>
+        <w:rPr>
+          <w:rFonts w:hint="default" w:ascii="Arial" w:hAnsi="Arial"/>
+          <w:i w:val="0"/>
+          <w:iCs w:val="0"/>
+          <w:sz w:val="22"/>
+          <w:szCs w:val="22"/>
+          <w:lang w:val="es-MX"/>
+        </w:rPr>
+      </w:pPr>
+      <w:r>
+        <w:rPr>
+          <w:rFonts w:hint="default" w:ascii="Arial" w:hAnsi="Arial"/>
+          <w:i w:val="0"/>
+          <w:iCs w:val="0"/>
+          <w:sz w:val="22"/>
+          <w:szCs w:val="22"/>
+          <w:lang w:val="es-MX"/>
+        </w:rPr>
+        <w:t xml:space="preserve"> </w:t>
+      </w:r>
+    </w:p>
+    <w:p>
+      <w:pPr>
+        <w:jc w:val="both"/>
+        <w:rPr>
+          <w:rFonts w:hint="default" w:ascii="Arial" w:hAnsi="Arial"/>
+          <w:i w:val="0"/>
+          <w:iCs w:val="0"/>
+          <w:sz w:val="22"/>
+          <w:szCs w:val="22"/>
+          <w:lang w:val="es-MX"/>
+        </w:rPr>
+      </w:pPr>
+      <w:r>
+        <w:rPr>
+          <w:rFonts w:hint="default" w:ascii="Arial" w:hAnsi="Arial"/>
+          <w:i w:val="0"/>
+          <w:iCs w:val="0"/>
+          <w:sz w:val="22"/>
+          <w:szCs w:val="22"/>
+          <w:lang w:val="es-MX"/>
+        </w:rPr>
+        <w:t>cleanPaths()</w:t>
+      </w:r>
+    </w:p>
+    <w:p>
+      <w:pPr>
+        <w:jc w:val="both"/>
+        <w:rPr>
+          <w:rFonts w:hint="default" w:ascii="Arial" w:hAnsi="Arial"/>
+          <w:i w:val="0"/>
+          <w:iCs w:val="0"/>
+          <w:sz w:val="22"/>
+          <w:szCs w:val="22"/>
+          <w:lang w:val="es-MX"/>
+        </w:rPr>
+      </w:pPr>
+    </w:p>
+    <w:p>
+      <w:pPr>
+        <w:jc w:val="both"/>
+        <w:rPr>
+          <w:rFonts w:hint="default" w:ascii="Arial" w:hAnsi="Arial"/>
+          <w:i w:val="0"/>
+          <w:iCs w:val="0"/>
+          <w:sz w:val="22"/>
+          <w:szCs w:val="22"/>
+          <w:lang w:val="es-MX"/>
+        </w:rPr>
+      </w:pPr>
+    </w:p>
+    <w:p>
+      <w:pPr>
+        <w:jc w:val="both"/>
+        <w:rPr>
+          <w:rFonts w:hint="default" w:ascii="Arial" w:hAnsi="Arial"/>
+          <w:i w:val="0"/>
+          <w:iCs w:val="0"/>
+          <w:sz w:val="22"/>
+          <w:szCs w:val="22"/>
+          <w:lang w:val="es-MX"/>
+        </w:rPr>
+      </w:pPr>
+    </w:p>
+    <w:p>
+      <w:pPr>
+        <w:jc w:val="both"/>
+        <w:rPr>
+          <w:rFonts w:hint="default" w:ascii="Arial" w:hAnsi="Arial"/>
+          <w:i w:val="0"/>
+          <w:iCs w:val="0"/>
+          <w:sz w:val="22"/>
+          <w:szCs w:val="22"/>
+          <w:lang w:val="es-MX"/>
+        </w:rPr>
+      </w:pPr>
+      <w:r>
+        <w:rPr>
+          <w:rFonts w:hint="default" w:ascii="Arial" w:hAnsi="Arial"/>
+          <w:i w:val="0"/>
+          <w:iCs w:val="0"/>
+          <w:sz w:val="22"/>
+          <w:szCs w:val="22"/>
+          <w:lang w:val="es-MX"/>
+        </w:rPr>
+        <w:t>Finally, gets the next parameters from the ETL_Param.py file and defined queries from the Table_Load_Read.py file</w:t>
+      </w:r>
+    </w:p>
+    <w:p>
+      <w:pPr>
+        <w:jc w:val="both"/>
+        <w:rPr>
+          <w:rFonts w:hint="default" w:ascii="Arial" w:hAnsi="Arial"/>
+          <w:i w:val="0"/>
+          <w:iCs w:val="0"/>
+          <w:sz w:val="22"/>
+          <w:szCs w:val="22"/>
+          <w:lang w:val="es-MX"/>
+        </w:rPr>
+      </w:pPr>
+    </w:p>
+    <w:p>
+      <w:pPr>
+        <w:jc w:val="center"/>
+        <w:rPr>
+          <w:rFonts w:hint="default" w:ascii="Arial" w:hAnsi="Arial"/>
+          <w:i w:val="0"/>
+          <w:iCs w:val="0"/>
+          <w:sz w:val="22"/>
+          <w:szCs w:val="22"/>
+          <w:lang w:val="es-MX"/>
+        </w:rPr>
+      </w:pPr>
+      <w:r>
+        <w:rPr>
+          <w:rFonts w:hint="default" w:ascii="Arial" w:hAnsi="Arial"/>
+          <w:i w:val="0"/>
+          <w:iCs w:val="0"/>
+          <w:sz w:val="22"/>
+          <w:szCs w:val="22"/>
+          <w:lang w:val="es-MX"/>
+        </w:rPr>
+        <w:object>
+          <v:shape id="_x0000_i1038" o:spt="75" type="#_x0000_t75" style="height:66pt;width:72.75pt;" o:ole="t" filled="f" o:preferrelative="t" stroked="f" coordsize="21600,21600">
+            <v:fill on="f" focussize="0,0"/>
+            <v:stroke on="f"/>
+            <v:imagedata r:id="rId31" o:title=""/>
+            <o:lock v:ext="edit" aspectratio="t"/>
+            <w10:wrap type="none"/>
+            <w10:anchorlock/>
+          </v:shape>
+          <o:OLEObject Type="Embed" ProgID="Package" ShapeID="_x0000_i1038" DrawAspect="Icon" ObjectID="_1468075733" r:id="rId30">
+            <o:LockedField>false</o:LockedField>
+          </o:OLEObject>
+        </w:object>
+      </w:r>
+    </w:p>
+    <w:p>
+      <w:pPr>
+        <w:pStyle w:val="4"/>
+        <w:bidi w:val="0"/>
+        <w:rPr>
+          <w:rFonts w:hint="default"/>
+          <w:lang w:val="es-MX"/>
+        </w:rPr>
+      </w:pPr>
+      <w:r>
+        <w:rPr>
+          <w:rFonts w:hint="default"/>
+          <w:lang w:val="es-MX"/>
+        </w:rPr>
+        <w:t>File_Load.py</w:t>
+      </w:r>
+    </w:p>
+    <w:p>
+      <w:pPr>
+        <w:jc w:val="both"/>
+        <w:rPr>
+          <w:rFonts w:hint="default" w:ascii="Arial" w:hAnsi="Arial"/>
+          <w:i w:val="0"/>
+          <w:iCs w:val="0"/>
+          <w:sz w:val="22"/>
+          <w:szCs w:val="22"/>
+          <w:lang w:val="es-MX"/>
+        </w:rPr>
+      </w:pPr>
+    </w:p>
+    <w:p>
+      <w:pPr>
+        <w:jc w:val="both"/>
+        <w:rPr>
+          <w:rFonts w:hint="default" w:ascii="Arial" w:hAnsi="Arial"/>
+          <w:i w:val="0"/>
+          <w:iCs w:val="0"/>
+          <w:sz w:val="22"/>
+          <w:szCs w:val="22"/>
+          <w:lang w:val="es-MX"/>
+        </w:rPr>
+      </w:pPr>
+      <w:r>
+        <w:rPr>
+          <w:rFonts w:hint="default" w:ascii="Arial" w:hAnsi="Arial"/>
+          <w:i w:val="0"/>
+          <w:iCs w:val="0"/>
+          <w:sz w:val="22"/>
+          <w:szCs w:val="22"/>
+          <w:lang w:val="es-MX"/>
+        </w:rPr>
+        <w:t>The File_Load.py file helps to load the csv files into the SQL server tables and creates the csv files that validate the information in the image tables with the final tables, for later loading into the final tables. This file gets the next parameters from the ETL_Param.py file and .env file</w:t>
+      </w:r>
+    </w:p>
+    <w:p>
+      <w:pPr>
+        <w:jc w:val="both"/>
+        <w:rPr>
+          <w:rFonts w:hint="default" w:ascii="Arial" w:hAnsi="Arial"/>
+          <w:i w:val="0"/>
+          <w:iCs w:val="0"/>
+          <w:sz w:val="22"/>
+          <w:szCs w:val="22"/>
+          <w:lang w:val="es-MX"/>
+        </w:rPr>
+      </w:pPr>
+    </w:p>
+    <w:p>
+      <w:pPr>
+        <w:jc w:val="center"/>
+        <w:rPr>
+          <w:rFonts w:hint="default" w:ascii="Arial" w:hAnsi="Arial"/>
+          <w:i w:val="0"/>
+          <w:iCs w:val="0"/>
+          <w:sz w:val="22"/>
+          <w:szCs w:val="22"/>
+          <w:lang w:val="es-MX"/>
+        </w:rPr>
+      </w:pPr>
+      <w:r>
+        <w:rPr>
+          <w:rFonts w:hint="default" w:ascii="Arial" w:hAnsi="Arial"/>
+          <w:i w:val="0"/>
+          <w:iCs w:val="0"/>
+          <w:sz w:val="22"/>
+          <w:szCs w:val="22"/>
+          <w:lang w:val="es-MX"/>
+        </w:rPr>
+        <w:object>
+          <v:shape id="_x0000_i1047" o:spt="75" type="#_x0000_t75" style="height:66pt;width:72.75pt;" o:ole="t" filled="f" o:preferrelative="t" stroked="f" coordsize="21600,21600">
+            <v:fill on="f" focussize="0,0"/>
+            <v:stroke on="f"/>
+            <v:imagedata r:id="rId33" o:title=""/>
+            <o:lock v:ext="edit" aspectratio="t"/>
+            <w10:wrap type="none"/>
+            <w10:anchorlock/>
+          </v:shape>
+          <o:OLEObject Type="Embed" ProgID="Package" ShapeID="_x0000_i1047" DrawAspect="Icon" ObjectID="_1468075734" r:id="rId32">
+            <o:LockedField>false</o:LockedField>
+          </o:OLEObject>
+        </w:object>
+      </w:r>
+    </w:p>
+    <w:p>
+      <w:pPr>
+        <w:jc w:val="both"/>
+        <w:rPr>
+          <w:rFonts w:hint="default" w:ascii="Arial" w:hAnsi="Arial"/>
+          <w:i w:val="0"/>
+          <w:iCs w:val="0"/>
+          <w:sz w:val="22"/>
+          <w:szCs w:val="22"/>
+          <w:lang w:val="es-MX"/>
+        </w:rPr>
+      </w:pPr>
+      <w:r>
+        <w:rPr>
+          <w:rFonts w:hint="default" w:ascii="Arial" w:hAnsi="Arial"/>
+          <w:i w:val="0"/>
+          <w:iCs w:val="0"/>
+          <w:sz w:val="22"/>
+          <w:szCs w:val="22"/>
+          <w:lang w:val="es-MX"/>
+        </w:rPr>
+        <w:t>When a table is loaded, the file generates a log csv file with a record that will be used to load the log table.</w:t>
+      </w:r>
+    </w:p>
+    <w:p>
+      <w:pPr>
+        <w:jc w:val="both"/>
+        <w:rPr>
+          <w:rFonts w:hint="default" w:ascii="Arial" w:hAnsi="Arial"/>
+          <w:i w:val="0"/>
+          <w:iCs w:val="0"/>
+          <w:sz w:val="22"/>
+          <w:szCs w:val="22"/>
+          <w:lang w:val="es-MX"/>
+        </w:rPr>
+      </w:pPr>
+    </w:p>
+    <w:p>
+      <w:pPr>
+        <w:jc w:val="both"/>
+        <w:rPr>
+          <w:rFonts w:hint="default" w:ascii="Arial" w:hAnsi="Arial"/>
+          <w:i w:val="0"/>
+          <w:iCs w:val="0"/>
+          <w:sz w:val="22"/>
+          <w:szCs w:val="22"/>
+          <w:lang w:val="es-MX"/>
+        </w:rPr>
+      </w:pPr>
+      <w:r>
+        <w:rPr>
+          <w:rFonts w:hint="default" w:ascii="Arial" w:hAnsi="Arial"/>
+          <w:i w:val="0"/>
+          <w:iCs w:val="0"/>
+          <w:sz w:val="22"/>
+          <w:szCs w:val="22"/>
+          <w:lang w:val="es-MX"/>
+        </w:rPr>
+        <w:t>Creates the csv files in the tmp directory, renames them and moves them to the output directory and deletes the files that are generated in addition to the csv file in the temp directory.</w:t>
+      </w:r>
+    </w:p>
+    <w:p>
+      <w:pPr>
+        <w:jc w:val="both"/>
+        <w:rPr>
+          <w:rFonts w:hint="default" w:ascii="Arial" w:hAnsi="Arial"/>
+          <w:i w:val="0"/>
+          <w:iCs w:val="0"/>
+          <w:sz w:val="22"/>
+          <w:szCs w:val="22"/>
+          <w:lang w:val="es-MX"/>
+        </w:rPr>
+      </w:pPr>
+    </w:p>
+    <w:p>
+      <w:pPr>
+        <w:pStyle w:val="4"/>
+        <w:bidi w:val="0"/>
+        <w:rPr>
+          <w:rFonts w:hint="default"/>
+          <w:lang w:val="es-MX"/>
+        </w:rPr>
+      </w:pPr>
+      <w:r>
+        <w:rPr>
+          <w:rFonts w:hint="default"/>
+          <w:lang w:val="es-MX"/>
+        </w:rPr>
+        <w:t>File_Load_Bad.py</w:t>
+      </w:r>
+    </w:p>
+    <w:p>
+      <w:pPr>
+        <w:jc w:val="both"/>
+        <w:rPr>
+          <w:rFonts w:hint="default" w:ascii="Arial" w:hAnsi="Arial"/>
+          <w:i w:val="0"/>
+          <w:iCs w:val="0"/>
+          <w:sz w:val="22"/>
+          <w:szCs w:val="22"/>
+          <w:lang w:val="es-MX"/>
+        </w:rPr>
+      </w:pPr>
+    </w:p>
+    <w:p>
+      <w:pPr>
+        <w:jc w:val="both"/>
+        <w:rPr>
+          <w:rFonts w:hint="default" w:ascii="Arial" w:hAnsi="Arial"/>
+          <w:i w:val="0"/>
+          <w:iCs w:val="0"/>
+          <w:sz w:val="22"/>
+          <w:szCs w:val="22"/>
+          <w:lang w:val="es-MX"/>
+        </w:rPr>
+      </w:pPr>
+      <w:r>
+        <w:rPr>
+          <w:rFonts w:hint="default" w:ascii="Arial" w:hAnsi="Arial"/>
+          <w:i w:val="0"/>
+          <w:iCs w:val="0"/>
+          <w:sz w:val="22"/>
+          <w:szCs w:val="22"/>
+          <w:lang w:val="es-MX"/>
+        </w:rPr>
+        <w:t>The file File_Load_Bad.py generates a file that validates that the IDs of the catalogs and the dimensional table do not have null values, this file is created in the temporary directory and then renamed and moved to the bads directory. This file gets the next parameters from the ETL_Param.py file</w:t>
+      </w:r>
+    </w:p>
+    <w:p>
+      <w:pPr>
+        <w:jc w:val="both"/>
+        <w:rPr>
+          <w:rFonts w:hint="default" w:ascii="Arial" w:hAnsi="Arial"/>
+          <w:i w:val="0"/>
+          <w:iCs w:val="0"/>
+          <w:sz w:val="22"/>
+          <w:szCs w:val="22"/>
+          <w:lang w:val="es-MX"/>
+        </w:rPr>
+      </w:pPr>
+    </w:p>
+    <w:p>
+      <w:pPr>
+        <w:jc w:val="center"/>
+        <w:rPr>
+          <w:rFonts w:hint="default" w:ascii="Arial" w:hAnsi="Arial"/>
+          <w:i w:val="0"/>
+          <w:iCs w:val="0"/>
+          <w:sz w:val="22"/>
+          <w:szCs w:val="22"/>
+          <w:lang w:val="es-MX"/>
+        </w:rPr>
+      </w:pPr>
+      <w:r>
+        <w:rPr>
+          <w:rFonts w:hint="default" w:ascii="Arial" w:hAnsi="Arial"/>
+          <w:i w:val="0"/>
+          <w:iCs w:val="0"/>
+          <w:sz w:val="22"/>
+          <w:szCs w:val="22"/>
+          <w:lang w:val="es-MX"/>
+        </w:rPr>
+        <w:object>
+          <v:shape id="_x0000_i1042" o:spt="75" type="#_x0000_t75" style="height:66pt;width:72.75pt;" o:ole="t" filled="f" o:preferrelative="t" stroked="f" coordsize="21600,21600">
+            <v:fill on="f" focussize="0,0"/>
+            <v:stroke on="f"/>
+            <v:imagedata r:id="rId35" o:title=""/>
+            <o:lock v:ext="edit" aspectratio="t"/>
+            <w10:wrap type="none"/>
+            <w10:anchorlock/>
+          </v:shape>
+          <o:OLEObject Type="Embed" ProgID="Package" ShapeID="_x0000_i1042" DrawAspect="Icon" ObjectID="_1468075735" r:id="rId34">
+            <o:LockedField>false</o:LockedField>
+          </o:OLEObject>
+        </w:object>
+      </w:r>
+    </w:p>
+    <w:p>
+      <w:pPr>
+        <w:pStyle w:val="4"/>
+        <w:bidi w:val="0"/>
+        <w:rPr>
+          <w:rFonts w:hint="default"/>
+          <w:lang w:val="es-MX"/>
+        </w:rPr>
+      </w:pPr>
+      <w:r>
+        <w:rPr>
+          <w:rFonts w:hint="default"/>
+          <w:lang w:val="es-MX"/>
+        </w:rPr>
+        <w:t>File_Load_Log.py</w:t>
+      </w:r>
+    </w:p>
+    <w:p>
+      <w:pPr>
+        <w:jc w:val="both"/>
+        <w:rPr>
+          <w:rFonts w:hint="default" w:ascii="Arial" w:hAnsi="Arial"/>
+          <w:i w:val="0"/>
+          <w:iCs w:val="0"/>
+          <w:sz w:val="22"/>
+          <w:szCs w:val="22"/>
+          <w:lang w:val="es-MX"/>
+        </w:rPr>
+      </w:pPr>
+    </w:p>
+    <w:p>
+      <w:pPr>
+        <w:jc w:val="both"/>
+        <w:rPr>
+          <w:rFonts w:hint="default" w:ascii="Arial" w:hAnsi="Arial"/>
+          <w:i w:val="0"/>
+          <w:iCs w:val="0"/>
+          <w:sz w:val="22"/>
+          <w:szCs w:val="22"/>
+          <w:lang w:val="es-MX"/>
+        </w:rPr>
+      </w:pPr>
+      <w:r>
+        <w:rPr>
+          <w:rFonts w:hint="default" w:ascii="Arial" w:hAnsi="Arial"/>
+          <w:i w:val="0"/>
+          <w:iCs w:val="0"/>
+          <w:sz w:val="22"/>
+          <w:szCs w:val="22"/>
+          <w:lang w:val="es-MX"/>
+        </w:rPr>
+        <w:t>The File_Load_Log.py file loads the log csv file generated in the File_Load.py file into the log table. This file gets the next parameters from the ETL_Param.py file and .env file</w:t>
+      </w:r>
+    </w:p>
+    <w:p>
+      <w:pPr>
+        <w:rPr>
+          <w:rFonts w:hint="default" w:ascii="Arial" w:hAnsi="Arial"/>
+          <w:i w:val="0"/>
+          <w:iCs w:val="0"/>
+          <w:sz w:val="22"/>
+          <w:szCs w:val="22"/>
+          <w:lang w:val="es-MX"/>
+        </w:rPr>
+      </w:pPr>
+    </w:p>
+    <w:p>
+      <w:pPr>
+        <w:jc w:val="center"/>
+        <w:rPr>
+          <w:rFonts w:hint="default" w:ascii="Arial" w:hAnsi="Arial"/>
+          <w:i w:val="0"/>
+          <w:iCs w:val="0"/>
+          <w:sz w:val="22"/>
+          <w:szCs w:val="22"/>
+          <w:lang w:val="es-MX"/>
+        </w:rPr>
+      </w:pPr>
+      <w:r>
+        <w:rPr>
+          <w:rFonts w:hint="default" w:ascii="Arial" w:hAnsi="Arial"/>
+          <w:i w:val="0"/>
+          <w:iCs w:val="0"/>
+          <w:sz w:val="22"/>
+          <w:szCs w:val="22"/>
+          <w:lang w:val="es-MX"/>
+        </w:rPr>
+        <w:object>
+          <v:shape id="_x0000_i1045" o:spt="75" type="#_x0000_t75" style="height:66pt;width:72.75pt;" o:ole="t" filled="f" o:preferrelative="t" stroked="f" coordsize="21600,21600">
+            <v:fill on="f" focussize="0,0"/>
+            <v:stroke on="f"/>
+            <v:imagedata r:id="rId37" o:title=""/>
+            <o:lock v:ext="edit" aspectratio="t"/>
+            <w10:wrap type="none"/>
+            <w10:anchorlock/>
+          </v:shape>
+          <o:OLEObject Type="Embed" ProgID="Package" ShapeID="_x0000_i1045" DrawAspect="Icon" ObjectID="_1468075736" r:id="rId36">
+            <o:LockedField>false</o:LockedField>
+          </o:OLEObject>
+        </w:object>
+      </w:r>
+    </w:p>
+    <w:p>
+      <w:pPr>
+        <w:pStyle w:val="4"/>
+        <w:bidi w:val="0"/>
+        <w:rPr>
+          <w:rFonts w:hint="default"/>
+          <w:lang w:val="es-MX"/>
+        </w:rPr>
+      </w:pPr>
+      <w:r>
+        <w:rPr>
+          <w:rFonts w:hint="default"/>
+          <w:lang w:val="es-MX"/>
+        </w:rPr>
+        <w:t>File_Clean.py</w:t>
+      </w:r>
+    </w:p>
+    <w:p>
+      <w:pPr>
+        <w:jc w:val="both"/>
+        <w:rPr>
+          <w:rFonts w:hint="default" w:ascii="Arial" w:hAnsi="Arial"/>
+          <w:i w:val="0"/>
+          <w:iCs w:val="0"/>
+          <w:sz w:val="22"/>
+          <w:szCs w:val="22"/>
+          <w:lang w:val="es-MX"/>
+        </w:rPr>
+      </w:pPr>
+    </w:p>
+    <w:p>
+      <w:pPr>
+        <w:jc w:val="both"/>
+        <w:rPr>
+          <w:rFonts w:hint="default" w:ascii="Arial" w:hAnsi="Arial"/>
+          <w:i w:val="0"/>
+          <w:iCs w:val="0"/>
+          <w:sz w:val="22"/>
+          <w:szCs w:val="22"/>
+          <w:lang w:val="es-MX"/>
+        </w:rPr>
+      </w:pPr>
+      <w:r>
+        <w:rPr>
+          <w:rFonts w:hint="default" w:ascii="Arial" w:hAnsi="Arial"/>
+          <w:i w:val="0"/>
+          <w:iCs w:val="0"/>
+          <w:sz w:val="22"/>
+          <w:szCs w:val="22"/>
+          <w:lang w:val="es-MX"/>
+        </w:rPr>
+        <w:t>The File_Clean.py file is the last file to be executed, copies the uber_data.json and uber_data_yyyymmdd.csv files to the processed directory and cleans the bads, temp and output directories.</w:t>
+      </w:r>
+    </w:p>
+    <w:p>
+      <w:pPr>
+        <w:jc w:val="both"/>
+        <w:rPr>
+          <w:rFonts w:hint="default" w:ascii="Arial" w:hAnsi="Arial"/>
+          <w:i w:val="0"/>
+          <w:iCs w:val="0"/>
+          <w:sz w:val="22"/>
+          <w:szCs w:val="22"/>
+          <w:lang w:val="es-MX"/>
+        </w:rPr>
+      </w:pPr>
+    </w:p>
+    <w:p>
+      <w:pPr>
+        <w:jc w:val="both"/>
       </w:pPr>
       <w:r>
         <w:drawing>
@@ -2632,7 +3647,7 @@
                     </pic:cNvPicPr>
                   </pic:nvPicPr>
                   <pic:blipFill>
-                    <a:blip r:embed="rId18"/>
+                    <a:blip r:embed="rId38"/>
                     <a:stretch>
                       <a:fillRect/>
                     </a:stretch>
@@ -2659,6 +3674,19 @@
     </w:p>
     <w:p>
       <w:pPr>
+        <w:jc w:val="both"/>
+        <w:rPr>
+          <w:rFonts w:hint="default" w:ascii="Arial" w:hAnsi="Arial"/>
+          <w:i w:val="0"/>
+          <w:iCs w:val="0"/>
+          <w:sz w:val="22"/>
+          <w:szCs w:val="22"/>
+          <w:lang w:val="es-MX"/>
+        </w:rPr>
+      </w:pPr>
+    </w:p>
+    <w:p>
+      <w:pPr>
         <w:pStyle w:val="4"/>
         <w:bidi w:val="0"/>
         <w:rPr>
@@ -2671,44 +3699,44 @@
           <w:rFonts w:hint="default"/>
           <w:lang w:val="es-MX"/>
         </w:rPr>
-        <w:t>Src directory</w:t>
-      </w:r>
-    </w:p>
-    <w:p>
-      <w:pPr>
-        <w:jc w:val="both"/>
-        <w:rPr>
-          <w:rFonts w:hint="default" w:ascii="Arial" w:hAnsi="Arial"/>
-          <w:i w:val="0"/>
-          <w:iCs w:val="0"/>
-          <w:sz w:val="22"/>
-          <w:szCs w:val="22"/>
-          <w:lang w:val="es-MX"/>
-        </w:rPr>
-      </w:pPr>
-    </w:p>
-    <w:p>
-      <w:pPr>
-        <w:jc w:val="both"/>
-        <w:rPr>
-          <w:rFonts w:hint="default" w:ascii="Arial" w:hAnsi="Arial"/>
-          <w:i w:val="0"/>
-          <w:iCs w:val="0"/>
-          <w:sz w:val="22"/>
-          <w:szCs w:val="22"/>
-          <w:lang w:val="es-MX"/>
-        </w:rPr>
-      </w:pPr>
-      <w:r>
-        <w:rPr>
-          <w:rFonts w:hint="default" w:ascii="Arial" w:hAnsi="Arial"/>
-          <w:i w:val="0"/>
-          <w:iCs w:val="0"/>
-          <w:sz w:val="22"/>
-          <w:szCs w:val="22"/>
-          <w:lang w:val="es-MX"/>
-        </w:rPr>
-        <w:t>The src directory contains the python files that are executed for each of the Extract, Transform and Load processes.</w:t>
+        <w:t>Database</w:t>
+      </w:r>
+    </w:p>
+    <w:p>
+      <w:pPr>
+        <w:jc w:val="both"/>
+        <w:rPr>
+          <w:rFonts w:hint="default" w:ascii="Arial" w:hAnsi="Arial"/>
+          <w:i w:val="0"/>
+          <w:iCs w:val="0"/>
+          <w:sz w:val="22"/>
+          <w:szCs w:val="22"/>
+          <w:lang w:val="es-MX"/>
+        </w:rPr>
+      </w:pPr>
+    </w:p>
+    <w:p>
+      <w:pPr>
+        <w:jc w:val="both"/>
+        <w:rPr>
+          <w:rFonts w:hint="default" w:ascii="Arial" w:hAnsi="Arial"/>
+          <w:i w:val="0"/>
+          <w:iCs w:val="0"/>
+          <w:sz w:val="22"/>
+          <w:szCs w:val="22"/>
+          <w:lang w:val="es-MX"/>
+        </w:rPr>
+      </w:pPr>
+      <w:r>
+        <w:rPr>
+          <w:rFonts w:hint="default" w:ascii="Arial" w:hAnsi="Arial"/>
+          <w:i w:val="0"/>
+          <w:iCs w:val="0"/>
+          <w:sz w:val="22"/>
+          <w:szCs w:val="22"/>
+          <w:lang w:val="es-MX"/>
+        </w:rPr>
+        <w:t>When the process is complete, you can review the information in the database model views. The VDIM_LOG_CARGA view contains the records loaded into all tables</w:t>
       </w:r>
     </w:p>
     <w:p/>
@@ -2716,9 +3744,9 @@
       <w:r>
         <w:drawing>
           <wp:inline distT="0" distB="0" distL="114300" distR="114300">
-            <wp:extent cx="5270500" cy="3473450"/>
-            <wp:effectExtent l="0" t="0" r="6350" b="12700"/>
-            <wp:docPr id="10" name="Imagen 10"/>
+            <wp:extent cx="5270500" cy="3057525"/>
+            <wp:effectExtent l="0" t="0" r="6350" b="9525"/>
+            <wp:docPr id="9" name="Imagen 24"/>
             <wp:cNvGraphicFramePr>
               <a:graphicFrameLocks xmlns:a="http://schemas.openxmlformats.org/drawingml/2006/main" noChangeAspect="1"/>
             </wp:cNvGraphicFramePr>
@@ -2726,13 +3754,13 @@
               <a:graphicData uri="http://schemas.openxmlformats.org/drawingml/2006/picture">
                 <pic:pic xmlns:pic="http://schemas.openxmlformats.org/drawingml/2006/picture">
                   <pic:nvPicPr>
-                    <pic:cNvPr id="10" name="Imagen 10"/>
+                    <pic:cNvPr id="9" name="Imagen 24"/>
                     <pic:cNvPicPr>
                       <a:picLocks noChangeAspect="1"/>
                     </pic:cNvPicPr>
                   </pic:nvPicPr>
                   <pic:blipFill>
-                    <a:blip r:embed="rId19"/>
+                    <a:blip r:embed="rId39"/>
                     <a:stretch>
                       <a:fillRect/>
                     </a:stretch>
@@ -2740,7 +3768,7 @@
                   <pic:spPr>
                     <a:xfrm>
                       <a:off x="0" y="0"/>
-                      <a:ext cx="5270500" cy="3473450"/>
+                      <a:ext cx="5270500" cy="3057525"/>
                     </a:xfrm>
                     <a:prstGeom prst="rect">
                       <a:avLst/>
@@ -2759,9 +3787,150 @@
     </w:p>
     <w:p/>
     <w:p/>
-    <w:p/>
-    <w:p/>
-    <w:p>
+    <w:p>
+      <w:pPr>
+        <w:jc w:val="both"/>
+        <w:rPr>
+          <w:rFonts w:hint="default" w:ascii="Arial" w:hAnsi="Arial"/>
+          <w:i w:val="0"/>
+          <w:iCs w:val="0"/>
+          <w:sz w:val="22"/>
+          <w:szCs w:val="22"/>
+          <w:lang w:val="es-MX"/>
+        </w:rPr>
+      </w:pPr>
+      <w:r>
+        <w:rPr>
+          <w:rFonts w:hint="default" w:ascii="Arial" w:hAnsi="Arial"/>
+          <w:i w:val="0"/>
+          <w:iCs w:val="0"/>
+          <w:sz w:val="22"/>
+          <w:szCs w:val="22"/>
+          <w:lang w:val="es-MX"/>
+        </w:rPr>
+        <w:t>If we count each view, we can see that the numbers returned by the counts are the same as those in the VDIM_LOG_LOAD view.</w:t>
+      </w:r>
+    </w:p>
+    <w:p>
+      <w:pPr>
+        <w:jc w:val="both"/>
+        <w:rPr>
+          <w:rFonts w:hint="default" w:ascii="Arial" w:hAnsi="Arial"/>
+          <w:i w:val="0"/>
+          <w:iCs w:val="0"/>
+          <w:sz w:val="22"/>
+          <w:szCs w:val="22"/>
+          <w:lang w:val="es-MX"/>
+        </w:rPr>
+      </w:pPr>
+    </w:p>
+    <w:p>
+      <w:r>
+        <w:drawing>
+          <wp:inline distT="0" distB="0" distL="114300" distR="114300">
+            <wp:extent cx="5270500" cy="3057525"/>
+            <wp:effectExtent l="0" t="0" r="6350" b="9525"/>
+            <wp:docPr id="10" name="Imagen 25"/>
+            <wp:cNvGraphicFramePr>
+              <a:graphicFrameLocks xmlns:a="http://schemas.openxmlformats.org/drawingml/2006/main" noChangeAspect="1"/>
+            </wp:cNvGraphicFramePr>
+            <a:graphic xmlns:a="http://schemas.openxmlformats.org/drawingml/2006/main">
+              <a:graphicData uri="http://schemas.openxmlformats.org/drawingml/2006/picture">
+                <pic:pic xmlns:pic="http://schemas.openxmlformats.org/drawingml/2006/picture">
+                  <pic:nvPicPr>
+                    <pic:cNvPr id="10" name="Imagen 25"/>
+                    <pic:cNvPicPr>
+                      <a:picLocks noChangeAspect="1"/>
+                    </pic:cNvPicPr>
+                  </pic:nvPicPr>
+                  <pic:blipFill>
+                    <a:blip r:embed="rId40"/>
+                    <a:stretch>
+                      <a:fillRect/>
+                    </a:stretch>
+                  </pic:blipFill>
+                  <pic:spPr>
+                    <a:xfrm>
+                      <a:off x="0" y="0"/>
+                      <a:ext cx="5270500" cy="3057525"/>
+                    </a:xfrm>
+                    <a:prstGeom prst="rect">
+                      <a:avLst/>
+                    </a:prstGeom>
+                    <a:noFill/>
+                    <a:ln>
+                      <a:noFill/>
+                    </a:ln>
+                  </pic:spPr>
+                </pic:pic>
+              </a:graphicData>
+            </a:graphic>
+          </wp:inline>
+        </w:drawing>
+      </w:r>
+    </w:p>
+    <w:p>
+      <w:pPr>
+        <w:jc w:val="both"/>
+        <w:rPr>
+          <w:rFonts w:hint="default" w:ascii="Arial" w:hAnsi="Arial"/>
+          <w:i w:val="0"/>
+          <w:iCs w:val="0"/>
+          <w:sz w:val="22"/>
+          <w:szCs w:val="22"/>
+          <w:lang w:val="es-MX"/>
+        </w:rPr>
+      </w:pPr>
+    </w:p>
+    <w:p>
+      <w:pPr>
+        <w:jc w:val="both"/>
+        <w:rPr>
+          <w:rFonts w:hint="default" w:ascii="Arial" w:hAnsi="Arial"/>
+          <w:i w:val="0"/>
+          <w:iCs w:val="0"/>
+          <w:sz w:val="22"/>
+          <w:szCs w:val="22"/>
+          <w:lang w:val="es-MX"/>
+        </w:rPr>
+      </w:pPr>
+      <w:r>
+        <w:rPr>
+          <w:rFonts w:hint="default" w:ascii="Arial" w:hAnsi="Arial"/>
+          <w:i w:val="0"/>
+          <w:iCs w:val="0"/>
+          <w:sz w:val="22"/>
+          <w:szCs w:val="22"/>
+          <w:lang w:val="es-MX"/>
+        </w:rPr>
+        <w:t>When validating the records in the json file, you can see that they are the same ones (99809 records) that were loaded in the FACT_TYPE_VOYAGE table, so there is no loss of information in the ETL process.</w:t>
+      </w:r>
+    </w:p>
+    <w:p>
+      <w:pPr>
+        <w:jc w:val="both"/>
+        <w:rPr>
+          <w:rFonts w:hint="default" w:ascii="Arial" w:hAnsi="Arial"/>
+          <w:i w:val="0"/>
+          <w:iCs w:val="0"/>
+          <w:sz w:val="22"/>
+          <w:szCs w:val="22"/>
+          <w:lang w:val="es-MX"/>
+        </w:rPr>
+      </w:pPr>
+    </w:p>
+    <w:p>
+      <w:pPr>
+        <w:jc w:val="both"/>
+        <w:rPr>
+          <w:rFonts w:hint="default" w:ascii="Arial" w:hAnsi="Arial"/>
+          <w:i w:val="0"/>
+          <w:iCs w:val="0"/>
+          <w:sz w:val="22"/>
+          <w:szCs w:val="22"/>
+          <w:lang w:val="es-MX"/>
+        </w:rPr>
+      </w:pPr>
       <w:r>
         <w:drawing>
           <wp:inline distT="0" distB="0" distL="114300" distR="114300">
@@ -2781,7 +3950,7 @@
                     </pic:cNvPicPr>
                   </pic:nvPicPr>
                   <pic:blipFill>
-                    <a:blip r:embed="rId20"/>
+                    <a:blip r:embed="rId41"/>
                     <a:stretch>
                       <a:fillRect/>
                     </a:stretch>
@@ -2806,14 +3975,156 @@
         </w:drawing>
       </w:r>
     </w:p>
-    <w:p/>
-    <w:p>
-      <w:r>
+    <w:p>
+      <w:pPr>
+        <w:jc w:val="both"/>
+        <w:rPr>
+          <w:rFonts w:hint="default" w:ascii="Arial" w:hAnsi="Arial"/>
+          <w:i w:val="0"/>
+          <w:iCs w:val="0"/>
+          <w:sz w:val="22"/>
+          <w:szCs w:val="22"/>
+          <w:lang w:val="es-MX"/>
+        </w:rPr>
+      </w:pPr>
+    </w:p>
+    <w:p>
+      <w:pPr>
+        <w:jc w:val="both"/>
+        <w:rPr>
+          <w:rFonts w:hint="default" w:ascii="Arial" w:hAnsi="Arial"/>
+          <w:i w:val="0"/>
+          <w:iCs w:val="0"/>
+          <w:sz w:val="22"/>
+          <w:szCs w:val="22"/>
+          <w:lang w:val="es-MX"/>
+        </w:rPr>
+      </w:pPr>
+      <w:r>
+        <w:rPr>
+          <w:rFonts w:hint="default" w:ascii="Arial" w:hAnsi="Arial"/>
+          <w:i w:val="0"/>
+          <w:iCs w:val="0"/>
+          <w:sz w:val="22"/>
+          <w:szCs w:val="22"/>
+          <w:lang w:val="es-MX"/>
+        </w:rPr>
+        <w:t>This process was done as if they sent loading information every day. Therefore, validations were made so that the tables did not have duplicate values, only the new ones were uploaded.</w:t>
+      </w:r>
+    </w:p>
+    <w:p>
+      <w:pPr>
+        <w:jc w:val="both"/>
+        <w:rPr>
+          <w:rFonts w:hint="default" w:ascii="Arial" w:hAnsi="Arial"/>
+          <w:i w:val="0"/>
+          <w:iCs w:val="0"/>
+          <w:sz w:val="22"/>
+          <w:szCs w:val="22"/>
+          <w:lang w:val="es-MX"/>
+        </w:rPr>
+      </w:pPr>
+    </w:p>
+    <w:p>
+      <w:pPr>
+        <w:jc w:val="both"/>
+        <w:rPr>
+          <w:rFonts w:hint="default" w:ascii="Arial" w:hAnsi="Arial"/>
+          <w:i w:val="0"/>
+          <w:iCs w:val="0"/>
+          <w:sz w:val="22"/>
+          <w:szCs w:val="22"/>
+          <w:lang w:val="es-MX"/>
+        </w:rPr>
+      </w:pPr>
+      <w:r>
+        <w:rPr>
+          <w:rFonts w:hint="default" w:ascii="Arial" w:hAnsi="Arial"/>
+          <w:i w:val="0"/>
+          <w:iCs w:val="0"/>
+          <w:sz w:val="22"/>
+          <w:szCs w:val="22"/>
+          <w:lang w:val="es-MX"/>
+        </w:rPr>
+        <w:t>This is why if the process were executed several times even on the same day, the information loaded into the tables will not have inconsistencies in the data.</w:t>
+      </w:r>
+    </w:p>
+    <w:p>
+      <w:pPr>
+        <w:jc w:val="both"/>
+        <w:rPr>
+          <w:rFonts w:hint="default" w:ascii="Arial" w:hAnsi="Arial"/>
+          <w:i w:val="0"/>
+          <w:iCs w:val="0"/>
+          <w:sz w:val="22"/>
+          <w:szCs w:val="22"/>
+          <w:lang w:val="es-MX"/>
+        </w:rPr>
+      </w:pPr>
+    </w:p>
+    <w:p>
+      <w:pPr>
+        <w:jc w:val="both"/>
+        <w:rPr>
+          <w:rFonts w:hint="default" w:ascii="Arial" w:hAnsi="Arial"/>
+          <w:i w:val="0"/>
+          <w:iCs w:val="0"/>
+          <w:sz w:val="22"/>
+          <w:szCs w:val="22"/>
+          <w:lang w:val="es-MX"/>
+        </w:rPr>
+      </w:pPr>
+      <w:r>
+        <w:rPr>
+          <w:rFonts w:hint="default" w:ascii="Arial" w:hAnsi="Arial"/>
+          <w:i w:val="0"/>
+          <w:iCs w:val="0"/>
+          <w:sz w:val="22"/>
+          <w:szCs w:val="22"/>
+          <w:lang w:val="es-MX"/>
+        </w:rPr>
+        <w:t>Next, you can see how when you run the process again and how the source of the information is still the same file, the information was not loaded again, saving processing time, and in the log table you can see how the records loaded to the final tables were zero.</w:t>
+      </w:r>
+    </w:p>
+    <w:p>
+      <w:pPr>
+        <w:jc w:val="both"/>
+        <w:rPr>
+          <w:rFonts w:hint="default" w:ascii="Arial" w:hAnsi="Arial"/>
+          <w:i w:val="0"/>
+          <w:iCs w:val="0"/>
+          <w:sz w:val="22"/>
+          <w:szCs w:val="22"/>
+          <w:lang w:val="es-MX"/>
+        </w:rPr>
+      </w:pPr>
+    </w:p>
+    <w:p>
+      <w:pPr>
+        <w:jc w:val="both"/>
+        <w:rPr>
+          <w:rFonts w:hint="default" w:ascii="Arial" w:hAnsi="Arial"/>
+          <w:i w:val="0"/>
+          <w:iCs w:val="0"/>
+          <w:sz w:val="22"/>
+          <w:szCs w:val="22"/>
+          <w:lang w:val="es-MX"/>
+        </w:rPr>
+      </w:pPr>
+      <w:r>
+        <w:rPr>
+          <w:rFonts w:hint="default" w:ascii="Arial" w:hAnsi="Arial"/>
+          <w:i w:val="0"/>
+          <w:iCs w:val="0"/>
+          <w:sz w:val="22"/>
+          <w:szCs w:val="22"/>
+          <w:lang w:val="es-MX"/>
+        </w:rPr>
         <w:drawing>
           <wp:inline distT="0" distB="0" distL="114300" distR="114300">
-            <wp:extent cx="5265420" cy="3647440"/>
-            <wp:effectExtent l="0" t="0" r="11430" b="10160"/>
-            <wp:docPr id="12" name="Imagen 3"/>
+            <wp:extent cx="5270500" cy="3061335"/>
+            <wp:effectExtent l="0" t="0" r="6350" b="5715"/>
+            <wp:docPr id="11" name="Imagen 26"/>
             <wp:cNvGraphicFramePr>
               <a:graphicFrameLocks xmlns:a="http://schemas.openxmlformats.org/drawingml/2006/main" noChangeAspect="1"/>
             </wp:cNvGraphicFramePr>
@@ -2821,13 +4132,13 @@
               <a:graphicData uri="http://schemas.openxmlformats.org/drawingml/2006/picture">
                 <pic:pic xmlns:pic="http://schemas.openxmlformats.org/drawingml/2006/picture">
                   <pic:nvPicPr>
-                    <pic:cNvPr id="12" name="Imagen 3"/>
+                    <pic:cNvPr id="11" name="Imagen 26"/>
                     <pic:cNvPicPr>
                       <a:picLocks noChangeAspect="1"/>
                     </pic:cNvPicPr>
                   </pic:nvPicPr>
                   <pic:blipFill>
-                    <a:blip r:embed="rId21"/>
+                    <a:blip r:embed="rId42"/>
                     <a:stretch>
                       <a:fillRect/>
                     </a:stretch>
@@ -2835,7 +4146,7 @@
                   <pic:spPr>
                     <a:xfrm>
                       <a:off x="0" y="0"/>
-                      <a:ext cx="5265420" cy="3647440"/>
+                      <a:ext cx="5270500" cy="3061335"/>
                     </a:xfrm>
                     <a:prstGeom prst="rect">
                       <a:avLst/>
@@ -2852,7 +4163,34 @@
         </w:drawing>
       </w:r>
     </w:p>
-    <w:p/>
+    <w:p>
+      <w:pPr>
+        <w:jc w:val="both"/>
+        <w:rPr>
+          <w:rFonts w:hint="default" w:ascii="Arial" w:hAnsi="Arial"/>
+          <w:i w:val="0"/>
+          <w:iCs w:val="0"/>
+          <w:sz w:val="22"/>
+          <w:szCs w:val="22"/>
+          <w:lang w:val="es-MX"/>
+        </w:rPr>
+      </w:pPr>
+    </w:p>
+    <w:p>
+      <w:pPr>
+        <w:jc w:val="both"/>
+        <w:rPr>
+          <w:rFonts w:hint="default" w:ascii="Arial" w:hAnsi="Arial"/>
+          <w:i w:val="0"/>
+          <w:iCs w:val="0"/>
+          <w:sz w:val="22"/>
+          <w:szCs w:val="22"/>
+          <w:lang w:val="es-MX"/>
+        </w:rPr>
+      </w:pPr>
+      <w:bookmarkStart w:id="0" w:name="_GoBack"/>
+      <w:bookmarkEnd w:id="0"/>
+    </w:p>
     <w:sectPr>
       <w:pgSz w:w="11906" w:h="16838"/>
       <w:pgMar w:top="1440" w:right="1800" w:bottom="1440" w:left="1800" w:header="720" w:footer="720" w:gutter="0"/>

</xml_diff>

<commit_message>
Se hacen unas modificaciones a algunos archivos
</commit_message>
<xml_diff>
--- a/Process execution.docx
+++ b/Process execution.docx
@@ -87,7 +87,7 @@
           <w:szCs w:val="22"/>
           <w:lang w:val="es-MX"/>
         </w:rPr>
-        <w:t>For the ETL process to work correctly, the following files and directories must be present, this is after having installed all the prerequisites. In the directory where the project will be created (etl_pyspark), the following directories must exist</w:t>
+        <w:t>For the ETL process to work correctly, the following files and directories must be present, this is after having installed all the prerequisites. In the directory where the project will be created (etl_pyspark), the following directories must exist.</w:t>
       </w:r>
     </w:p>
     <w:p>
@@ -611,24 +611,25 @@
           <w:szCs w:val="22"/>
           <w:lang w:val="es-MX"/>
         </w:rPr>
-        <w:t>This file is the basis for creating the files in the following transform and load stages. With the exception of files that load to the following tables</w:t>
-      </w:r>
-    </w:p>
-    <w:p>
-      <w:pPr>
-        <w:jc w:val="both"/>
-        <w:rPr>
-          <w:rFonts w:hint="default" w:ascii="Arial" w:hAnsi="Arial"/>
-          <w:i w:val="0"/>
-          <w:iCs w:val="0"/>
-          <w:sz w:val="22"/>
-          <w:szCs w:val="22"/>
-          <w:lang w:val="es-MX"/>
-        </w:rPr>
-      </w:pPr>
-    </w:p>
-    <w:p>
-      <w:pPr>
+        <w:t>This file is the basis for creating the files in the following transform and load stages. With the exception of files that load to the following tables:</w:t>
+      </w:r>
+    </w:p>
+    <w:p>
+      <w:pPr>
+        <w:jc w:val="both"/>
+        <w:rPr>
+          <w:rFonts w:hint="default" w:ascii="Arial" w:hAnsi="Arial"/>
+          <w:i w:val="0"/>
+          <w:iCs w:val="0"/>
+          <w:sz w:val="22"/>
+          <w:szCs w:val="22"/>
+          <w:lang w:val="es-MX"/>
+        </w:rPr>
+      </w:pPr>
+    </w:p>
+    <w:p>
+      <w:pPr>
+        <w:ind w:left="708" w:leftChars="0"/>
         <w:jc w:val="both"/>
         <w:rPr>
           <w:rFonts w:hint="default" w:ascii="Arial" w:hAnsi="Arial"/>
@@ -653,6 +654,7 @@
     </w:p>
     <w:p>
       <w:pPr>
+        <w:ind w:left="708" w:leftChars="0"/>
         <w:jc w:val="both"/>
         <w:rPr>
           <w:rFonts w:hint="default" w:ascii="Arial" w:hAnsi="Arial"/>
@@ -844,6 +846,7 @@
     </w:p>
     <w:p>
       <w:pPr>
+        <w:ind w:left="708" w:leftChars="0"/>
         <w:jc w:val="both"/>
         <w:rPr>
           <w:rFonts w:hint="default" w:ascii="Arial" w:hAnsi="Arial"/>
@@ -1818,7 +1821,7 @@
           <w:szCs w:val="22"/>
           <w:lang w:val="es-MX"/>
         </w:rPr>
-        <w:t>To achieve this, run the next functions from the File_Extract.py file</w:t>
+        <w:t>To achieve this, run the next functions from the File_Extract.py file:</w:t>
       </w:r>
     </w:p>
     <w:p>
@@ -1847,6 +1850,7 @@
     </w:p>
     <w:p>
       <w:pPr>
+        <w:ind w:left="708" w:leftChars="0"/>
         <w:jc w:val="both"/>
         <w:rPr>
           <w:rFonts w:hint="default" w:ascii="Arial" w:hAnsi="Arial"/>
@@ -1871,6 +1875,7 @@
     </w:p>
     <w:p>
       <w:pPr>
+        <w:ind w:left="708" w:leftChars="0"/>
         <w:jc w:val="both"/>
         <w:rPr>
           <w:rFonts w:hint="default" w:ascii="Arial" w:hAnsi="Arial"/>
@@ -1965,7 +1970,8 @@
           <w:lang w:val="es-MX"/>
         </w:rPr>
         <w:object>
-          <v:shape id="_x0000_i1032" o:spt="75" type="#_x0000_t75" style="height:66pt;width:72.75pt;" o:ole="t" filled="f" o:preferrelative="t" stroked="f" coordsize="21600,21600">
+          <v:shape id="_x0000_i1027" o:spt="75" type="#_x0000_t75" style="height:66pt;width:72.75pt;" o:ole="t" filled="f" o:preferrelative="t" stroked="f" coordsize="21600,21600">
+            <v:path/>
             <v:fill on="f" focussize="0,0"/>
             <v:stroke on="f"/>
             <v:imagedata r:id="rId19" o:title=""/>
@@ -1973,7 +1979,7 @@
             <w10:wrap type="none"/>
             <w10:anchorlock/>
           </v:shape>
-          <o:OLEObject Type="Embed" ProgID="Package" ShapeID="_x0000_i1032" DrawAspect="Icon" ObjectID="_1468075727" r:id="rId18">
+          <o:OLEObject Type="Embed" ProgID="Package" ShapeID="_x0000_i1027" DrawAspect="Icon" ObjectID="_1468075727" r:id="rId18">
             <o:LockedField>false</o:LockedField>
           </o:OLEObject>
         </w:object>
@@ -2030,7 +2036,7 @@
           <w:szCs w:val="22"/>
           <w:lang w:val="es-MX"/>
         </w:rPr>
-        <w:t>The File_Extract.py file helps to create the csv file from the uber_data.json file. This file gets the next parameters from the ETL_Param.py file</w:t>
+        <w:t>The File_Extract.py file helps to create the csv file from the uber_data.json file. This file gets the next parameters from the ETL_Param.py file.</w:t>
       </w:r>
     </w:p>
     <w:p>
@@ -2068,7 +2074,8 @@
           <w:lang w:val="es-MX"/>
         </w:rPr>
         <w:object>
-          <v:shape id="_x0000_i1033" o:spt="75" type="#_x0000_t75" style="height:66pt;width:72.75pt;" o:ole="t" filled="f" o:preferrelative="t" stroked="f" coordsize="21600,21600">
+          <v:shape id="_x0000_i1028" o:spt="75" type="#_x0000_t75" style="height:66pt;width:72.75pt;" o:ole="t" filled="f" o:preferrelative="t" stroked="f" coordsize="21600,21600">
+            <v:path/>
             <v:fill on="f" focussize="0,0"/>
             <v:stroke on="f"/>
             <v:imagedata r:id="rId21" o:title=""/>
@@ -2076,7 +2083,7 @@
             <w10:wrap type="none"/>
             <w10:anchorlock/>
           </v:shape>
-          <o:OLEObject Type="Embed" ProgID="Package" ShapeID="_x0000_i1033" DrawAspect="Icon" ObjectID="_1468075728" r:id="rId20">
+          <o:OLEObject Type="Embed" ProgID="Package" ShapeID="_x0000_i1028" DrawAspect="Icon" ObjectID="_1468075728" r:id="rId20">
             <o:LockedField>false</o:LockedField>
           </o:OLEObject>
         </w:object>
@@ -2170,7 +2177,7 @@
           <w:szCs w:val="22"/>
           <w:lang w:val="es-MX"/>
         </w:rPr>
-        <w:t>The Transform.py file executes the process that creates the next files in the output path</w:t>
+        <w:t>The Transform.py file executes the process that creates the next files in the output path.</w:t>
       </w:r>
     </w:p>
     <w:p>
@@ -2208,7 +2215,8 @@
           <w:lang w:val="es-MX"/>
         </w:rPr>
         <w:object>
-          <v:shape id="_x0000_i1041" o:spt="75" type="#_x0000_t75" style="height:66pt;width:72.75pt;" o:ole="t" filled="f" o:preferrelative="t" stroked="f" coordsize="21600,21600">
+          <v:shape id="_x0000_i1029" o:spt="75" type="#_x0000_t75" style="height:66pt;width:72.75pt;" o:ole="t" filled="f" o:preferrelative="t" stroked="f" coordsize="21600,21600">
+            <v:path/>
             <v:fill on="f" focussize="0,0"/>
             <v:stroke on="f"/>
             <v:imagedata r:id="rId23" o:title=""/>
@@ -2216,7 +2224,7 @@
             <w10:wrap type="none"/>
             <w10:anchorlock/>
           </v:shape>
-          <o:OLEObject Type="Embed" ProgID="Package" ShapeID="_x0000_i1041" DrawAspect="Icon" ObjectID="_1468075729" r:id="rId22">
+          <o:OLEObject Type="Embed" ProgID="Package" ShapeID="_x0000_i1029" DrawAspect="Icon" ObjectID="_1468075729" r:id="rId22">
             <o:LockedField>false</o:LockedField>
           </o:OLEObject>
         </w:object>
@@ -2243,7 +2251,7 @@
           <w:szCs w:val="22"/>
           <w:lang w:val="es-MX"/>
         </w:rPr>
-        <w:t>To achieve this, run the next functions from the File_Transform.py file</w:t>
+        <w:t>To achieve this, run the next functions from the File_Transform.py file:</w:t>
       </w:r>
     </w:p>
     <w:p>
@@ -2272,6 +2280,7 @@
     </w:p>
     <w:p>
       <w:pPr>
+        <w:ind w:left="708" w:leftChars="0"/>
         <w:jc w:val="both"/>
         <w:rPr>
           <w:rFonts w:hint="default" w:ascii="Arial" w:hAnsi="Arial"/>
@@ -2296,6 +2305,7 @@
     </w:p>
     <w:p>
       <w:pPr>
+        <w:ind w:left="708" w:leftChars="0"/>
         <w:jc w:val="both"/>
         <w:rPr>
           <w:rFonts w:hint="default" w:ascii="Arial" w:hAnsi="Arial"/>
@@ -2442,7 +2452,8 @@
           <w:lang w:val="es-MX"/>
         </w:rPr>
         <w:object>
-          <v:shape id="_x0000_i1037" o:spt="75" type="#_x0000_t75" style="height:66pt;width:72.75pt;" o:ole="t" filled="f" o:preferrelative="t" stroked="f" coordsize="21600,21600">
+          <v:shape id="_x0000_i1030" o:spt="75" type="#_x0000_t75" style="height:66pt;width:72.75pt;" o:ole="t" filled="f" o:preferrelative="t" stroked="f" coordsize="21600,21600">
+            <v:path/>
             <v:fill on="f" focussize="0,0"/>
             <v:stroke on="f"/>
             <v:imagedata r:id="rId25" o:title=""/>
@@ -2450,7 +2461,7 @@
             <w10:wrap type="none"/>
             <w10:anchorlock/>
           </v:shape>
-          <o:OLEObject Type="Embed" ProgID="Package" ShapeID="_x0000_i1037" DrawAspect="Icon" ObjectID="_1468075730" r:id="rId24">
+          <o:OLEObject Type="Embed" ProgID="Package" ShapeID="_x0000_i1030" DrawAspect="Icon" ObjectID="_1468075730" r:id="rId24">
             <o:LockedField>false</o:LockedField>
           </o:OLEObject>
         </w:object>
@@ -2507,7 +2518,7 @@
           <w:szCs w:val="22"/>
           <w:lang w:val="es-MX"/>
         </w:rPr>
-        <w:t>The File_Transform.py file helps to create the csv files from the uber_data_yyyymmd d.csv file. This file gets the next parameters from the ETL_Param.py file</w:t>
+        <w:t>The File_Transform.py file helps to create the csv files from the uber_data_yyyymmd d.csv file. This file gets the next parameters from the ETL_Param.py file.</w:t>
       </w:r>
     </w:p>
     <w:p>
@@ -2545,7 +2556,8 @@
           <w:lang w:val="es-MX"/>
         </w:rPr>
         <w:object>
-          <v:shape id="_x0000_i1036" o:spt="75" type="#_x0000_t75" style="height:66pt;width:72.75pt;" o:ole="t" filled="f" o:preferrelative="t" stroked="f" coordsize="21600,21600">
+          <v:shape id="_x0000_i1031" o:spt="75" type="#_x0000_t75" style="height:66pt;width:72.75pt;" o:ole="t" filled="f" o:preferrelative="t" stroked="f" coordsize="21600,21600">
+            <v:path/>
             <v:fill on="f" focussize="0,0"/>
             <v:stroke on="f"/>
             <v:imagedata r:id="rId27" o:title=""/>
@@ -2553,7 +2565,7 @@
             <w10:wrap type="none"/>
             <w10:anchorlock/>
           </v:shape>
-          <o:OLEObject Type="Embed" ProgID="Package" ShapeID="_x0000_i1036" DrawAspect="Icon" ObjectID="_1468075731" r:id="rId26">
+          <o:OLEObject Type="Embed" ProgID="Package" ShapeID="_x0000_i1031" DrawAspect="Icon" ObjectID="_1468075731" r:id="rId26">
             <o:LockedField>false</o:LockedField>
           </o:OLEObject>
         </w:object>
@@ -2647,7 +2659,7 @@
           <w:szCs w:val="22"/>
           <w:lang w:val="es-MX"/>
         </w:rPr>
-        <w:t>The Load.py file runs the process that loads the following files into the tables in SQL Server and prepares the directories for new execution</w:t>
+        <w:t>The Load.py file runs the process that loads the following files into the tables in SQL Server and prepares the directories for new execution.</w:t>
       </w:r>
     </w:p>
     <w:p>
@@ -2685,7 +2697,8 @@
           <w:lang w:val="es-MX"/>
         </w:rPr>
         <w:object>
-          <v:shape id="_x0000_i1031" o:spt="75" type="#_x0000_t75" style="height:66pt;width:72.75pt;" o:ole="t" filled="f" o:preferrelative="t" stroked="f" coordsize="21600,21600">
+          <v:shape id="_x0000_i1032" o:spt="75" type="#_x0000_t75" style="height:66pt;width:72.75pt;" o:ole="t" filled="f" o:preferrelative="t" stroked="f" coordsize="21600,21600">
+            <v:path/>
             <v:fill on="f" focussize="0,0"/>
             <v:stroke on="f"/>
             <v:imagedata r:id="rId29" o:title=""/>
@@ -2693,7 +2706,7 @@
             <w10:wrap type="none"/>
             <w10:anchorlock/>
           </v:shape>
-          <o:OLEObject Type="Embed" ProgID="Package" ShapeID="_x0000_i1031" DrawAspect="Icon" ObjectID="_1468075732" r:id="rId28">
+          <o:OLEObject Type="Embed" ProgID="Package" ShapeID="_x0000_i1032" DrawAspect="Icon" ObjectID="_1468075732" r:id="rId28">
             <o:LockedField>false</o:LockedField>
           </o:OLEObject>
         </w:object>
@@ -2720,24 +2733,25 @@
           <w:szCs w:val="22"/>
           <w:lang w:val="es-MX"/>
         </w:rPr>
-        <w:t>To achieve this, run the next functions from the File_Load.py file</w:t>
-      </w:r>
-    </w:p>
-    <w:p>
-      <w:pPr>
-        <w:jc w:val="both"/>
-        <w:rPr>
-          <w:rFonts w:hint="default" w:ascii="Arial" w:hAnsi="Arial"/>
-          <w:i w:val="0"/>
-          <w:iCs w:val="0"/>
-          <w:sz w:val="22"/>
-          <w:szCs w:val="22"/>
-          <w:lang w:val="es-MX"/>
-        </w:rPr>
-      </w:pPr>
-    </w:p>
-    <w:p>
-      <w:pPr>
+        <w:t>To achieve this, run the next functions from the File_Load.py file:</w:t>
+      </w:r>
+    </w:p>
+    <w:p>
+      <w:pPr>
+        <w:jc w:val="both"/>
+        <w:rPr>
+          <w:rFonts w:hint="default" w:ascii="Arial" w:hAnsi="Arial"/>
+          <w:i w:val="0"/>
+          <w:iCs w:val="0"/>
+          <w:sz w:val="22"/>
+          <w:szCs w:val="22"/>
+          <w:lang w:val="es-MX"/>
+        </w:rPr>
+      </w:pPr>
+    </w:p>
+    <w:p>
+      <w:pPr>
+        <w:ind w:left="708" w:leftChars="0"/>
         <w:jc w:val="both"/>
         <w:rPr>
           <w:rFonts w:hint="default" w:ascii="Arial" w:hAnsi="Arial"/>
@@ -2762,6 +2776,7 @@
     </w:p>
     <w:p>
       <w:pPr>
+        <w:ind w:left="708" w:leftChars="0"/>
         <w:jc w:val="both"/>
         <w:rPr>
           <w:rFonts w:hint="default" w:ascii="Arial" w:hAnsi="Arial"/>
@@ -2786,6 +2801,7 @@
     </w:p>
     <w:p>
       <w:pPr>
+        <w:ind w:left="708" w:leftChars="0"/>
         <w:jc w:val="both"/>
         <w:rPr>
           <w:rFonts w:hint="default" w:ascii="Arial" w:hAnsi="Arial"/>
@@ -2842,7 +2858,7 @@
           <w:szCs w:val="22"/>
           <w:lang w:val="es-MX"/>
         </w:rPr>
-        <w:t>To achieve this, run the next function from the File_Load_Bad.py file</w:t>
+        <w:t>To achieve this, run the next function from the File_Load_Bad.py file:</w:t>
       </w:r>
     </w:p>
     <w:p>
@@ -2871,6 +2887,7 @@
     </w:p>
     <w:p>
       <w:pPr>
+        <w:ind w:left="708" w:leftChars="0"/>
         <w:jc w:val="both"/>
         <w:rPr>
           <w:rFonts w:hint="default" w:ascii="Arial" w:hAnsi="Arial"/>
@@ -2927,7 +2944,7 @@
           <w:szCs w:val="22"/>
           <w:lang w:val="es-MX"/>
         </w:rPr>
-        <w:t>To achieve this, run the next function from the File_Load_Log.py file</w:t>
+        <w:t>To achieve this, run the next function from the File_Load_Log.py file:</w:t>
       </w:r>
     </w:p>
     <w:p>
@@ -2956,6 +2973,7 @@
     </w:p>
     <w:p>
       <w:pPr>
+        <w:ind w:left="708" w:leftChars="0"/>
         <w:jc w:val="both"/>
         <w:rPr>
           <w:rFonts w:hint="default" w:ascii="Arial" w:hAnsi="Arial"/>
@@ -3012,7 +3030,7 @@
           <w:szCs w:val="22"/>
           <w:lang w:val="es-MX"/>
         </w:rPr>
-        <w:t>To achieve this, run the next function from the File_Clean.py file</w:t>
+        <w:t>To achieve this, run the next function from the File_Clean_Path.py file:</w:t>
       </w:r>
     </w:p>
     <w:p>
@@ -3041,16 +3059,18 @@
     </w:p>
     <w:p>
       <w:pPr>
-        <w:jc w:val="both"/>
-        <w:rPr>
-          <w:rFonts w:hint="default" w:ascii="Arial" w:hAnsi="Arial"/>
-          <w:i w:val="0"/>
-          <w:iCs w:val="0"/>
-          <w:sz w:val="22"/>
-          <w:szCs w:val="22"/>
-          <w:lang w:val="es-MX"/>
-        </w:rPr>
-      </w:pPr>
+        <w:ind w:left="708" w:leftChars="0"/>
+        <w:jc w:val="both"/>
+        <w:rPr>
+          <w:rFonts w:hint="default" w:ascii="Arial" w:hAnsi="Arial"/>
+          <w:i w:val="0"/>
+          <w:iCs w:val="0"/>
+          <w:sz w:val="22"/>
+          <w:szCs w:val="22"/>
+          <w:lang w:val="es-MX"/>
+        </w:rPr>
+      </w:pPr>
+      <w:bookmarkStart w:id="0" w:name="_GoBack"/>
       <w:r>
         <w:rPr>
           <w:rFonts w:hint="default" w:ascii="Arial" w:hAnsi="Arial"/>
@@ -3063,67 +3083,68 @@
         <w:t>cleanPaths()</w:t>
       </w:r>
     </w:p>
-    <w:p>
-      <w:pPr>
-        <w:jc w:val="both"/>
-        <w:rPr>
-          <w:rFonts w:hint="default" w:ascii="Arial" w:hAnsi="Arial"/>
-          <w:i w:val="0"/>
-          <w:iCs w:val="0"/>
-          <w:sz w:val="22"/>
-          <w:szCs w:val="22"/>
-          <w:lang w:val="es-MX"/>
-        </w:rPr>
-      </w:pPr>
-    </w:p>
-    <w:p>
-      <w:pPr>
-        <w:jc w:val="both"/>
-        <w:rPr>
-          <w:rFonts w:hint="default" w:ascii="Arial" w:hAnsi="Arial"/>
-          <w:i w:val="0"/>
-          <w:iCs w:val="0"/>
-          <w:sz w:val="22"/>
-          <w:szCs w:val="22"/>
-          <w:lang w:val="es-MX"/>
-        </w:rPr>
-      </w:pPr>
-    </w:p>
-    <w:p>
-      <w:pPr>
-        <w:jc w:val="both"/>
-        <w:rPr>
-          <w:rFonts w:hint="default" w:ascii="Arial" w:hAnsi="Arial"/>
-          <w:i w:val="0"/>
-          <w:iCs w:val="0"/>
-          <w:sz w:val="22"/>
-          <w:szCs w:val="22"/>
-          <w:lang w:val="es-MX"/>
-        </w:rPr>
-      </w:pPr>
-    </w:p>
-    <w:p>
-      <w:pPr>
-        <w:jc w:val="both"/>
-        <w:rPr>
-          <w:rFonts w:hint="default" w:ascii="Arial" w:hAnsi="Arial"/>
-          <w:i w:val="0"/>
-          <w:iCs w:val="0"/>
-          <w:sz w:val="22"/>
-          <w:szCs w:val="22"/>
-          <w:lang w:val="es-MX"/>
-        </w:rPr>
-      </w:pPr>
-      <w:r>
-        <w:rPr>
-          <w:rFonts w:hint="default" w:ascii="Arial" w:hAnsi="Arial"/>
-          <w:i w:val="0"/>
-          <w:iCs w:val="0"/>
-          <w:sz w:val="22"/>
-          <w:szCs w:val="22"/>
-          <w:lang w:val="es-MX"/>
-        </w:rPr>
-        <w:t>Finally, gets the next parameters from the ETL_Param.py file and defined queries from the Table_Load_Read.py file</w:t>
+    <w:bookmarkEnd w:id="0"/>
+    <w:p>
+      <w:pPr>
+        <w:jc w:val="both"/>
+        <w:rPr>
+          <w:rFonts w:hint="default" w:ascii="Arial" w:hAnsi="Arial"/>
+          <w:i w:val="0"/>
+          <w:iCs w:val="0"/>
+          <w:sz w:val="22"/>
+          <w:szCs w:val="22"/>
+          <w:lang w:val="es-MX"/>
+        </w:rPr>
+      </w:pPr>
+    </w:p>
+    <w:p>
+      <w:pPr>
+        <w:jc w:val="both"/>
+        <w:rPr>
+          <w:rFonts w:hint="default" w:ascii="Arial" w:hAnsi="Arial"/>
+          <w:i w:val="0"/>
+          <w:iCs w:val="0"/>
+          <w:sz w:val="22"/>
+          <w:szCs w:val="22"/>
+          <w:lang w:val="es-MX"/>
+        </w:rPr>
+      </w:pPr>
+    </w:p>
+    <w:p>
+      <w:pPr>
+        <w:jc w:val="both"/>
+        <w:rPr>
+          <w:rFonts w:hint="default" w:ascii="Arial" w:hAnsi="Arial"/>
+          <w:i w:val="0"/>
+          <w:iCs w:val="0"/>
+          <w:sz w:val="22"/>
+          <w:szCs w:val="22"/>
+          <w:lang w:val="es-MX"/>
+        </w:rPr>
+      </w:pPr>
+    </w:p>
+    <w:p>
+      <w:pPr>
+        <w:jc w:val="both"/>
+        <w:rPr>
+          <w:rFonts w:hint="default" w:ascii="Arial" w:hAnsi="Arial"/>
+          <w:i w:val="0"/>
+          <w:iCs w:val="0"/>
+          <w:sz w:val="22"/>
+          <w:szCs w:val="22"/>
+          <w:lang w:val="es-MX"/>
+        </w:rPr>
+      </w:pPr>
+      <w:r>
+        <w:rPr>
+          <w:rFonts w:hint="default" w:ascii="Arial" w:hAnsi="Arial"/>
+          <w:i w:val="0"/>
+          <w:iCs w:val="0"/>
+          <w:sz w:val="22"/>
+          <w:szCs w:val="22"/>
+          <w:lang w:val="es-MX"/>
+        </w:rPr>
+        <w:t>Finally, gets the next parameters from the ETL_Param.py file and defined queries from the File_Load_Table_Read.py file.</w:t>
       </w:r>
     </w:p>
     <w:p>
@@ -3161,7 +3182,8 @@
           <w:lang w:val="es-MX"/>
         </w:rPr>
         <w:object>
-          <v:shape id="_x0000_i1038" o:spt="75" type="#_x0000_t75" style="height:66pt;width:72.75pt;" o:ole="t" filled="f" o:preferrelative="t" stroked="f" coordsize="21600,21600">
+          <v:shape id="_x0000_i1033" o:spt="75" type="#_x0000_t75" style="height:66pt;width:72.75pt;" o:ole="t" filled="f" o:preferrelative="t" stroked="f" coordsize="21600,21600">
+            <v:path/>
             <v:fill on="f" focussize="0,0"/>
             <v:stroke on="f"/>
             <v:imagedata r:id="rId31" o:title=""/>
@@ -3169,7 +3191,7 @@
             <w10:wrap type="none"/>
             <w10:anchorlock/>
           </v:shape>
-          <o:OLEObject Type="Embed" ProgID="Package" ShapeID="_x0000_i1038" DrawAspect="Icon" ObjectID="_1468075733" r:id="rId30">
+          <o:OLEObject Type="Embed" ProgID="Package" ShapeID="_x0000_i1033" DrawAspect="Icon" ObjectID="_1468075733" r:id="rId30">
             <o:LockedField>false</o:LockedField>
           </o:OLEObject>
         </w:object>
@@ -3226,7 +3248,7 @@
           <w:szCs w:val="22"/>
           <w:lang w:val="es-MX"/>
         </w:rPr>
-        <w:t>The File_Load.py file helps to load the csv files into the SQL server tables and creates the csv files that validate the information in the image tables with the final tables, for later loading into the final tables. This file gets the next parameters from the ETL_Param.py file and .env file</w:t>
+        <w:t>The File_Load.py file helps to load the csv files into the SQL server tables and creates the csv files that validate the information in the image tables with the final tables, for later loading into the final tables. This file gets the next parameters from the ETL_Param.py file and .env file.</w:t>
       </w:r>
     </w:p>
     <w:p>
@@ -3264,7 +3286,8 @@
           <w:lang w:val="es-MX"/>
         </w:rPr>
         <w:object>
-          <v:shape id="_x0000_i1047" o:spt="75" type="#_x0000_t75" style="height:66pt;width:72.75pt;" o:ole="t" filled="f" o:preferrelative="t" stroked="f" coordsize="21600,21600">
+          <v:shape id="_x0000_i1034" o:spt="75" type="#_x0000_t75" style="height:66pt;width:72.75pt;" o:ole="t" filled="f" o:preferrelative="t" stroked="f" coordsize="21600,21600">
+            <v:path/>
             <v:fill on="f" focussize="0,0"/>
             <v:stroke on="f"/>
             <v:imagedata r:id="rId33" o:title=""/>
@@ -3272,7 +3295,7 @@
             <w10:wrap type="none"/>
             <w10:anchorlock/>
           </v:shape>
-          <o:OLEObject Type="Embed" ProgID="Package" ShapeID="_x0000_i1047" DrawAspect="Icon" ObjectID="_1468075734" r:id="rId32">
+          <o:OLEObject Type="Embed" ProgID="Package" ShapeID="_x0000_i1034" DrawAspect="Icon" ObjectID="_1468075734" r:id="rId32">
             <o:LockedField>false</o:LockedField>
           </o:OLEObject>
         </w:object>
@@ -3403,7 +3426,7 @@
           <w:szCs w:val="22"/>
           <w:lang w:val="es-MX"/>
         </w:rPr>
-        <w:t>The file File_Load_Bad.py generates a file that validates that the IDs of the catalogs and the dimensional table do not have null values, this file is created in the temporary directory and then renamed and moved to the bads directory. This file gets the next parameters from the ETL_Param.py file</w:t>
+        <w:t>The file File_Load_Bad.py generates a file that validates that the IDs of the catalogs and the dimensional table do not have null values, this file is created in the temporary directory and then renamed and moved to the bads directory. This file gets the next parameters from the ETL_Param.py file.</w:t>
       </w:r>
     </w:p>
     <w:p>
@@ -3441,7 +3464,8 @@
           <w:lang w:val="es-MX"/>
         </w:rPr>
         <w:object>
-          <v:shape id="_x0000_i1042" o:spt="75" type="#_x0000_t75" style="height:66pt;width:72.75pt;" o:ole="t" filled="f" o:preferrelative="t" stroked="f" coordsize="21600,21600">
+          <v:shape id="_x0000_i1035" o:spt="75" type="#_x0000_t75" style="height:66pt;width:72.75pt;" o:ole="t" filled="f" o:preferrelative="t" stroked="f" coordsize="21600,21600">
+            <v:path/>
             <v:fill on="f" focussize="0,0"/>
             <v:stroke on="f"/>
             <v:imagedata r:id="rId35" o:title=""/>
@@ -3449,7 +3473,7 @@
             <w10:wrap type="none"/>
             <w10:anchorlock/>
           </v:shape>
-          <o:OLEObject Type="Embed" ProgID="Package" ShapeID="_x0000_i1042" DrawAspect="Icon" ObjectID="_1468075735" r:id="rId34">
+          <o:OLEObject Type="Embed" ProgID="Package" ShapeID="_x0000_i1035" DrawAspect="Icon" ObjectID="_1468075735" r:id="rId34">
             <o:LockedField>false</o:LockedField>
           </o:OLEObject>
         </w:object>
@@ -3506,7 +3530,7 @@
           <w:szCs w:val="22"/>
           <w:lang w:val="es-MX"/>
         </w:rPr>
-        <w:t>The File_Load_Log.py file loads the log csv file generated in the File_Load.py file into the log table. This file gets the next parameters from the ETL_Param.py file and .env file</w:t>
+        <w:t>The File_Load_Log.py file loads the log csv file generated in the File_Load.py file into the log table. This file gets the next parameters from the ETL_Param.py file and .env file.</w:t>
       </w:r>
     </w:p>
     <w:p>
@@ -3543,7 +3567,8 @@
           <w:lang w:val="es-MX"/>
         </w:rPr>
         <w:object>
-          <v:shape id="_x0000_i1045" o:spt="75" type="#_x0000_t75" style="height:66pt;width:72.75pt;" o:ole="t" filled="f" o:preferrelative="t" stroked="f" coordsize="21600,21600">
+          <v:shape id="_x0000_i1036" o:spt="75" type="#_x0000_t75" style="height:66pt;width:72.75pt;" o:ole="t" filled="f" o:preferrelative="t" stroked="f" coordsize="21600,21600">
+            <v:path/>
             <v:fill on="f" focussize="0,0"/>
             <v:stroke on="f"/>
             <v:imagedata r:id="rId37" o:title=""/>
@@ -3551,7 +3576,7 @@
             <w10:wrap type="none"/>
             <w10:anchorlock/>
           </v:shape>
-          <o:OLEObject Type="Embed" ProgID="Package" ShapeID="_x0000_i1045" DrawAspect="Icon" ObjectID="_1468075736" r:id="rId36">
+          <o:OLEObject Type="Embed" ProgID="Package" ShapeID="_x0000_i1036" DrawAspect="Icon" ObjectID="_1468075736" r:id="rId36">
             <o:LockedField>false</o:LockedField>
           </o:OLEObject>
         </w:object>
@@ -3571,44 +3596,44 @@
           <w:rFonts w:hint="default"/>
           <w:lang w:val="es-MX"/>
         </w:rPr>
-        <w:t>File_Clean.py</w:t>
-      </w:r>
-    </w:p>
-    <w:p>
-      <w:pPr>
-        <w:jc w:val="both"/>
-        <w:rPr>
-          <w:rFonts w:hint="default" w:ascii="Arial" w:hAnsi="Arial"/>
-          <w:i w:val="0"/>
-          <w:iCs w:val="0"/>
-          <w:sz w:val="22"/>
-          <w:szCs w:val="22"/>
-          <w:lang w:val="es-MX"/>
-        </w:rPr>
-      </w:pPr>
-    </w:p>
-    <w:p>
-      <w:pPr>
-        <w:jc w:val="both"/>
-        <w:rPr>
-          <w:rFonts w:hint="default" w:ascii="Arial" w:hAnsi="Arial"/>
-          <w:i w:val="0"/>
-          <w:iCs w:val="0"/>
-          <w:sz w:val="22"/>
-          <w:szCs w:val="22"/>
-          <w:lang w:val="es-MX"/>
-        </w:rPr>
-      </w:pPr>
-      <w:r>
-        <w:rPr>
-          <w:rFonts w:hint="default" w:ascii="Arial" w:hAnsi="Arial"/>
-          <w:i w:val="0"/>
-          <w:iCs w:val="0"/>
-          <w:sz w:val="22"/>
-          <w:szCs w:val="22"/>
-          <w:lang w:val="es-MX"/>
-        </w:rPr>
-        <w:t>The File_Clean.py file is the last file to be executed, copies the uber_data.json and uber_data_yyyymmdd.csv files to the processed directory and cleans the bads, temp and output directories.</w:t>
+        <w:t>File_Clean_Path.py</w:t>
+      </w:r>
+    </w:p>
+    <w:p>
+      <w:pPr>
+        <w:jc w:val="both"/>
+        <w:rPr>
+          <w:rFonts w:hint="default" w:ascii="Arial" w:hAnsi="Arial"/>
+          <w:i w:val="0"/>
+          <w:iCs w:val="0"/>
+          <w:sz w:val="22"/>
+          <w:szCs w:val="22"/>
+          <w:lang w:val="es-MX"/>
+        </w:rPr>
+      </w:pPr>
+    </w:p>
+    <w:p>
+      <w:pPr>
+        <w:jc w:val="both"/>
+        <w:rPr>
+          <w:rFonts w:hint="default" w:ascii="Arial" w:hAnsi="Arial"/>
+          <w:i w:val="0"/>
+          <w:iCs w:val="0"/>
+          <w:sz w:val="22"/>
+          <w:szCs w:val="22"/>
+          <w:lang w:val="es-MX"/>
+        </w:rPr>
+      </w:pPr>
+      <w:r>
+        <w:rPr>
+          <w:rFonts w:hint="default" w:ascii="Arial" w:hAnsi="Arial"/>
+          <w:i w:val="0"/>
+          <w:iCs w:val="0"/>
+          <w:sz w:val="22"/>
+          <w:szCs w:val="22"/>
+          <w:lang w:val="es-MX"/>
+        </w:rPr>
+        <w:t>The File_Clean_Path.py file is the last file to be executed, copies the uber_data.json and uber_data_yyyymmdd.csv files to the processed directory and cleans the bads, temp and output directories.</w:t>
       </w:r>
     </w:p>
     <w:p>
@@ -3736,12 +3761,43 @@
           <w:szCs w:val="22"/>
           <w:lang w:val="es-MX"/>
         </w:rPr>
-        <w:t>When the process is complete, you can review the information in the database model views. The VDIM_LOG_CARGA view contains the records loaded into all tables</w:t>
-      </w:r>
-    </w:p>
-    <w:p/>
-    <w:p>
-      <w:r>
+        <w:t>When the process is complete, you can review the information in the database model views. The VDIM_LOG_CARGA view contains the records loaded into all tables, The REGISTROS_NOM_ARCHIVO and REGISTROS_INSERTADOS_TABLA columns must be the same records, with that it is validated that there is no loss of information between the files and tables.</w:t>
+      </w:r>
+    </w:p>
+    <w:p>
+      <w:pPr>
+        <w:jc w:val="both"/>
+        <w:rPr>
+          <w:rFonts w:hint="default" w:ascii="Arial" w:hAnsi="Arial"/>
+          <w:i w:val="0"/>
+          <w:iCs w:val="0"/>
+          <w:sz w:val="13"/>
+          <w:szCs w:val="13"/>
+          <w:lang w:val="es-MX"/>
+        </w:rPr>
+      </w:pPr>
+    </w:p>
+    <w:p>
+      <w:pPr>
+        <w:jc w:val="both"/>
+        <w:rPr>
+          <w:rFonts w:hint="default" w:ascii="Arial" w:hAnsi="Arial"/>
+          <w:i w:val="0"/>
+          <w:iCs w:val="0"/>
+          <w:sz w:val="22"/>
+          <w:szCs w:val="22"/>
+          <w:lang w:val="es-MX"/>
+        </w:rPr>
+      </w:pPr>
+      <w:r>
+        <w:rPr>
+          <w:rFonts w:hint="default" w:ascii="Arial" w:hAnsi="Arial"/>
+          <w:i w:val="0"/>
+          <w:iCs w:val="0"/>
+          <w:sz w:val="22"/>
+          <w:szCs w:val="22"/>
+          <w:lang w:val="es-MX"/>
+        </w:rPr>
         <w:drawing>
           <wp:inline distT="0" distB="0" distL="114300" distR="114300">
             <wp:extent cx="5270500" cy="3057525"/>
@@ -3785,8 +3841,6 @@
         </w:drawing>
       </w:r>
     </w:p>
-    <w:p/>
-    <w:p/>
     <w:p>
       <w:pPr>
         <w:jc w:val="both"/>
@@ -4188,8 +4242,92 @@
           <w:lang w:val="es-MX"/>
         </w:rPr>
       </w:pPr>
-      <w:bookmarkStart w:id="0" w:name="_GoBack"/>
-      <w:bookmarkEnd w:id="0"/>
+      <w:r>
+        <w:rPr>
+          <w:rFonts w:hint="default" w:ascii="Arial" w:hAnsi="Arial"/>
+          <w:i w:val="0"/>
+          <w:iCs w:val="0"/>
+          <w:sz w:val="22"/>
+          <w:szCs w:val="22"/>
+          <w:lang w:val="es-MX"/>
+        </w:rPr>
+        <w:t>In the output log of the loading process also indicates that the process does not load information to the final tables, since the files that should load the information were generated without records.</w:t>
+      </w:r>
+    </w:p>
+    <w:p>
+      <w:pPr>
+        <w:jc w:val="both"/>
+        <w:rPr>
+          <w:rFonts w:hint="default" w:ascii="Arial" w:hAnsi="Arial"/>
+          <w:i w:val="0"/>
+          <w:iCs w:val="0"/>
+          <w:sz w:val="22"/>
+          <w:szCs w:val="22"/>
+          <w:lang w:val="es-MX"/>
+        </w:rPr>
+      </w:pPr>
+    </w:p>
+    <w:p>
+      <w:pPr>
+        <w:jc w:val="center"/>
+        <w:rPr>
+          <w:rFonts w:hint="default" w:ascii="Arial" w:hAnsi="Arial"/>
+          <w:i w:val="0"/>
+          <w:iCs w:val="0"/>
+          <w:sz w:val="22"/>
+          <w:szCs w:val="22"/>
+          <w:lang w:val="es-MX"/>
+        </w:rPr>
+      </w:pPr>
+      <w:r>
+        <w:rPr>
+          <w:rFonts w:hint="default" w:ascii="Arial" w:hAnsi="Arial"/>
+          <w:i w:val="0"/>
+          <w:iCs w:val="0"/>
+          <w:sz w:val="22"/>
+          <w:szCs w:val="22"/>
+          <w:lang w:val="es-MX"/>
+        </w:rPr>
+        <w:object>
+          <v:shape id="_x0000_i1037" o:spt="75" type="#_x0000_t75" style="height:66pt;width:72.75pt;" o:ole="t" filled="f" o:preferrelative="t" stroked="f" coordsize="21600,21600">
+            <v:fill on="f" focussize="0,0"/>
+            <v:stroke on="f"/>
+            <v:imagedata r:id="rId44" o:title=""/>
+            <o:lock v:ext="edit" aspectratio="t"/>
+            <w10:wrap type="none"/>
+            <w10:anchorlock/>
+          </v:shape>
+          <o:OLEObject Type="Embed" ProgID="Package" ShapeID="_x0000_i1037" DrawAspect="Icon" ObjectID="_1468075737" r:id="rId43">
+            <o:LockedField>false</o:LockedField>
+          </o:OLEObject>
+        </w:object>
+      </w:r>
+    </w:p>
+    <w:p>
+      <w:pPr>
+        <w:jc w:val="both"/>
+        <w:rPr>
+          <w:rFonts w:hint="default" w:ascii="Arial" w:hAnsi="Arial"/>
+          <w:i w:val="0"/>
+          <w:iCs w:val="0"/>
+          <w:sz w:val="22"/>
+          <w:szCs w:val="22"/>
+          <w:lang w:val="es-MX"/>
+        </w:rPr>
+      </w:pPr>
+    </w:p>
+    <w:p>
+      <w:pPr>
+        <w:jc w:val="both"/>
+        <w:rPr>
+          <w:rFonts w:hint="default" w:ascii="Arial" w:hAnsi="Arial"/>
+          <w:i w:val="0"/>
+          <w:iCs w:val="0"/>
+          <w:sz w:val="22"/>
+          <w:szCs w:val="22"/>
+          <w:lang w:val="es-MX"/>
+        </w:rPr>
+      </w:pPr>
     </w:p>
     <w:sectPr>
       <w:pgSz w:w="11906" w:h="16838"/>
@@ -4244,7 +4382,7 @@
     <w:lsdException w:unhideWhenUsed="0" w:uiPriority="0" w:semiHidden="0" w:name="footnote text"/>
     <w:lsdException w:unhideWhenUsed="0" w:uiPriority="0" w:semiHidden="0" w:name="annotation text"/>
     <w:lsdException w:qFormat="1" w:unhideWhenUsed="0" w:uiPriority="0" w:semiHidden="0" w:name="header"/>
-    <w:lsdException w:unhideWhenUsed="0" w:uiPriority="0" w:semiHidden="0" w:name="footer"/>
+    <w:lsdException w:qFormat="1" w:unhideWhenUsed="0" w:uiPriority="0" w:semiHidden="0" w:name="footer"/>
     <w:lsdException w:unhideWhenUsed="0" w:uiPriority="0" w:semiHidden="0" w:name="index heading"/>
     <w:lsdException w:qFormat="1" w:uiPriority="0" w:name="caption"/>
     <w:lsdException w:unhideWhenUsed="0" w:uiPriority="0" w:semiHidden="0" w:name="table of figures"/>
@@ -4277,7 +4415,7 @@
     <w:lsdException w:qFormat="1" w:unhideWhenUsed="0" w:uiPriority="0" w:semiHidden="0" w:name="Title"/>
     <w:lsdException w:unhideWhenUsed="0" w:uiPriority="0" w:semiHidden="0" w:name="Closing"/>
     <w:lsdException w:unhideWhenUsed="0" w:uiPriority="0" w:semiHidden="0" w:name="Signature"/>
-    <w:lsdException w:unhideWhenUsed="0" w:uiPriority="0" w:name="Default Paragraph Font"/>
+    <w:lsdException w:qFormat="1" w:unhideWhenUsed="0" w:uiPriority="0" w:name="Default Paragraph Font"/>
     <w:lsdException w:unhideWhenUsed="0" w:uiPriority="0" w:semiHidden="0" w:name="Body Text"/>
     <w:lsdException w:unhideWhenUsed="0" w:uiPriority="0" w:semiHidden="0" w:name="Body Text Indent"/>
     <w:lsdException w:unhideWhenUsed="0" w:uiPriority="0" w:semiHidden="0" w:name="List Continue"/>
@@ -4297,7 +4435,7 @@
     <w:lsdException w:unhideWhenUsed="0" w:uiPriority="0" w:semiHidden="0" w:name="Body Text Indent 2"/>
     <w:lsdException w:unhideWhenUsed="0" w:uiPriority="0" w:semiHidden="0" w:name="Body Text Indent 3"/>
     <w:lsdException w:unhideWhenUsed="0" w:uiPriority="0" w:semiHidden="0" w:name="Block Text"/>
-    <w:lsdException w:unhideWhenUsed="0" w:uiPriority="0" w:semiHidden="0" w:name="Hyperlink"/>
+    <w:lsdException w:qFormat="1" w:unhideWhenUsed="0" w:uiPriority="0" w:semiHidden="0" w:name="Hyperlink"/>
     <w:lsdException w:unhideWhenUsed="0" w:uiPriority="0" w:semiHidden="0" w:name="FollowedHyperlink"/>
     <w:lsdException w:qFormat="1" w:unhideWhenUsed="0" w:uiPriority="0" w:semiHidden="0" w:name="Strong"/>
     <w:lsdException w:qFormat="1" w:unhideWhenUsed="0" w:uiPriority="0" w:semiHidden="0" w:name="Emphasis"/>
@@ -4448,6 +4586,7 @@
   <w:style w:type="character" w:default="1" w:styleId="5">
     <w:name w:val="Default Paragraph Font"/>
     <w:semiHidden/>
+    <w:qFormat/>
     <w:uiPriority w:val="0"/>
   </w:style>
   <w:style w:type="table" w:default="1" w:styleId="6">
@@ -4467,6 +4606,7 @@
   <w:style w:type="character" w:styleId="7">
     <w:name w:val="Hyperlink"/>
     <w:basedOn w:val="5"/>
+    <w:qFormat/>
     <w:uiPriority w:val="0"/>
     <w:rPr>
       <w:color w:val="0000FF"/>
@@ -4521,6 +4661,7 @@
   <w:style w:type="paragraph" w:styleId="10">
     <w:name w:val="footer"/>
     <w:basedOn w:val="1"/>
+    <w:qFormat/>
     <w:uiPriority w:val="0"/>
     <w:pPr>
       <w:tabs>

</xml_diff>